<commit_message>
Added task 2 to Lab_1
</commit_message>
<xml_diff>
--- a/in_process/Lab_1 (general).docx
+++ b/in_process/Lab_1 (general).docx
@@ -6547,8 +6547,6 @@
       <w:pPr>
         <w:pStyle w:val="Heading1"/>
       </w:pPr>
-      <w:bookmarkStart w:id="0" w:name="_GoBack"/>
-      <w:bookmarkEnd w:id="0"/>
       <w:r>
         <w:t>Задание 2</w:t>
       </w:r>
@@ -6681,7 +6679,7 @@
     </w:p>
     <w:p>
       <w:pPr>
-        <w:ind w:firstLine="567"/>
+        <w:pStyle w:val="Heading2"/>
         <w:rPr>
           <w:rFonts w:eastAsiaTheme="minorEastAsia"/>
         </w:rPr>
@@ -6701,14 +6699,1967 @@
           <w:rFonts w:eastAsiaTheme="minorEastAsia"/>
         </w:rPr>
       </w:pPr>
+      <w:r>
+        <w:rPr>
+          <w:rFonts w:eastAsiaTheme="minorEastAsia"/>
+        </w:rPr>
+        <w:t xml:space="preserve">Приведем уравнение </w:t>
+      </w:r>
+      <m:oMath>
+        <m:r>
+          <w:rPr>
+            <w:rFonts w:ascii="Cambria Math" w:hAnsi="Cambria Math"/>
+            <w:lang w:val="en-US"/>
+          </w:rPr>
+          <m:t>g</m:t>
+        </m:r>
+        <m:d>
+          <m:dPr>
+            <m:ctrlPr>
+              <w:rPr>
+                <w:rFonts w:ascii="Cambria Math" w:hAnsi="Cambria Math"/>
+                <w:i/>
+                <w:lang w:val="en-US"/>
+              </w:rPr>
+            </m:ctrlPr>
+          </m:dPr>
+          <m:e>
+            <m:r>
+              <w:rPr>
+                <w:rFonts w:ascii="Cambria Math" w:hAnsi="Cambria Math"/>
+                <w:lang w:val="en-US"/>
+              </w:rPr>
+              <m:t>x</m:t>
+            </m:r>
+          </m:e>
+        </m:d>
+        <m:r>
+          <w:rPr>
+            <w:rFonts w:ascii="Cambria Math" w:hAnsi="Cambria Math"/>
+          </w:rPr>
+          <m:t>=</m:t>
+        </m:r>
+        <m:r>
+          <w:rPr>
+            <w:rFonts w:ascii="Cambria Math" w:hAnsi="Cambria Math"/>
+          </w:rPr>
+          <m:t>0</m:t>
+        </m:r>
+      </m:oMath>
+      <w:r>
+        <w:rPr>
+          <w:rFonts w:eastAsiaTheme="minorEastAsia"/>
+        </w:rPr>
+        <w:t xml:space="preserve"> к виду</w:t>
+      </w:r>
+      <w:proofErr w:type="gramStart"/>
+      <w:r>
+        <w:rPr>
+          <w:rFonts w:eastAsiaTheme="minorEastAsia"/>
+        </w:rPr>
+        <w:t xml:space="preserve"> </w:t>
+      </w:r>
+      <m:oMath>
+        <m:r>
+          <w:rPr>
+            <w:rFonts w:ascii="Cambria Math" w:hAnsi="Cambria Math"/>
+            <w:lang w:val="en-US"/>
+          </w:rPr>
+          <m:t>x</m:t>
+        </m:r>
+        <m:r>
+          <w:rPr>
+            <w:rFonts w:ascii="Cambria Math" w:hAnsi="Cambria Math"/>
+          </w:rPr>
+          <m:t>=</m:t>
+        </m:r>
+        <m:r>
+          <w:rPr>
+            <w:rFonts w:ascii="Cambria Math" w:hAnsi="Cambria Math"/>
+            <w:lang w:val="en-US"/>
+          </w:rPr>
+          <m:t>F</m:t>
+        </m:r>
+        <m:r>
+          <w:rPr>
+            <w:rFonts w:ascii="Cambria Math" w:hAnsi="Cambria Math"/>
+          </w:rPr>
+          <m:t>(</m:t>
+        </m:r>
+        <m:r>
+          <w:rPr>
+            <w:rFonts w:ascii="Cambria Math" w:hAnsi="Cambria Math"/>
+            <w:lang w:val="en-US"/>
+          </w:rPr>
+          <m:t>x</m:t>
+        </m:r>
+        <m:r>
+          <w:rPr>
+            <w:rFonts w:ascii="Cambria Math" w:hAnsi="Cambria Math"/>
+          </w:rPr>
+          <m:t>)</m:t>
+        </m:r>
+      </m:oMath>
+      <w:r>
+        <w:rPr>
+          <w:rFonts w:eastAsiaTheme="minorEastAsia"/>
+        </w:rPr>
+        <w:t xml:space="preserve"> </w:t>
+      </w:r>
+      <w:proofErr w:type="gramEnd"/>
+      <w:r>
+        <w:rPr>
+          <w:rFonts w:eastAsiaTheme="minorEastAsia"/>
+        </w:rPr>
+        <w:t xml:space="preserve">и найдем точку </w:t>
+      </w:r>
+      <m:oMath>
+        <m:sSub>
+          <m:sSubPr>
+            <m:ctrlPr>
+              <w:rPr>
+                <w:rFonts w:ascii="Cambria Math" w:hAnsi="Cambria Math"/>
+                <w:i/>
+                <w:lang w:val="en-US"/>
+              </w:rPr>
+            </m:ctrlPr>
+          </m:sSubPr>
+          <m:e>
+            <m:r>
+              <w:rPr>
+                <w:rFonts w:ascii="Cambria Math" w:hAnsi="Cambria Math"/>
+                <w:lang w:val="en-US"/>
+              </w:rPr>
+              <m:t>x</m:t>
+            </m:r>
+          </m:e>
+          <m:sub>
+            <m:r>
+              <w:rPr>
+                <w:rFonts w:ascii="Cambria Math" w:hAnsi="Cambria Math"/>
+              </w:rPr>
+              <m:t>0</m:t>
+            </m:r>
+          </m:sub>
+        </m:sSub>
+      </m:oMath>
+      <w:r>
+        <w:rPr>
+          <w:rFonts w:eastAsiaTheme="minorEastAsia"/>
+        </w:rPr>
+        <w:t xml:space="preserve"> и радиус </w:t>
+      </w:r>
+      <m:oMath>
+        <m:r>
+          <w:rPr>
+            <w:rFonts w:ascii="Cambria Math" w:eastAsiaTheme="minorEastAsia" w:hAnsi="Cambria Math"/>
+          </w:rPr>
+          <m:t>r</m:t>
+        </m:r>
+      </m:oMath>
+      <w:r>
+        <w:rPr>
+          <w:rFonts w:eastAsiaTheme="minorEastAsia"/>
+        </w:rPr>
+        <w:t>,</w:t>
+      </w:r>
+      <w:r>
+        <w:rPr>
+          <w:rFonts w:eastAsiaTheme="minorEastAsia"/>
+        </w:rPr>
+        <w:t xml:space="preserve"> такие, что шар </w:t>
+      </w:r>
+      <m:oMath>
+        <m:r>
+          <w:rPr>
+            <w:rFonts w:ascii="Cambria Math" w:hAnsi="Cambria Math"/>
+            <w:lang w:val="en-US"/>
+          </w:rPr>
+          <m:t>B</m:t>
+        </m:r>
+        <m:d>
+          <m:dPr>
+            <m:begChr m:val="["/>
+            <m:endChr m:val="]"/>
+            <m:ctrlPr>
+              <w:rPr>
+                <w:rFonts w:ascii="Cambria Math" w:hAnsi="Cambria Math"/>
+                <w:i/>
+              </w:rPr>
+            </m:ctrlPr>
+          </m:dPr>
+          <m:e>
+            <m:sSub>
+              <m:sSubPr>
+                <m:ctrlPr>
+                  <w:rPr>
+                    <w:rFonts w:ascii="Cambria Math" w:hAnsi="Cambria Math"/>
+                    <w:i/>
+                  </w:rPr>
+                </m:ctrlPr>
+              </m:sSubPr>
+              <m:e>
+                <m:r>
+                  <w:rPr>
+                    <w:rFonts w:ascii="Cambria Math" w:hAnsi="Cambria Math"/>
+                  </w:rPr>
+                  <m:t>x</m:t>
+                </m:r>
+              </m:e>
+              <m:sub>
+                <m:r>
+                  <w:rPr>
+                    <w:rFonts w:ascii="Cambria Math" w:hAnsi="Cambria Math"/>
+                  </w:rPr>
+                  <m:t>0</m:t>
+                </m:r>
+              </m:sub>
+            </m:sSub>
+            <m:r>
+              <w:rPr>
+                <w:rFonts w:ascii="Cambria Math" w:hAnsi="Cambria Math"/>
+              </w:rPr>
+              <m:t>,</m:t>
+            </m:r>
+            <m:r>
+              <w:rPr>
+                <w:rFonts w:ascii="Cambria Math" w:hAnsi="Cambria Math"/>
+                <w:lang w:val="en-US"/>
+              </w:rPr>
+              <m:t>r</m:t>
+            </m:r>
+          </m:e>
+        </m:d>
+        <m:r>
+          <w:rPr>
+            <w:rFonts w:ascii="Cambria Math" w:hAnsi="Cambria Math"/>
+          </w:rPr>
+          <m:t>=</m:t>
+        </m:r>
+        <m:d>
+          <m:dPr>
+            <m:begChr m:val="["/>
+            <m:endChr m:val="]"/>
+            <m:ctrlPr>
+              <w:rPr>
+                <w:rFonts w:ascii="Cambria Math" w:hAnsi="Cambria Math"/>
+                <w:i/>
+              </w:rPr>
+            </m:ctrlPr>
+          </m:dPr>
+          <m:e>
+            <m:sSub>
+              <m:sSubPr>
+                <m:ctrlPr>
+                  <w:rPr>
+                    <w:rFonts w:ascii="Cambria Math" w:hAnsi="Cambria Math"/>
+                    <w:i/>
+                  </w:rPr>
+                </m:ctrlPr>
+              </m:sSubPr>
+              <m:e>
+                <m:r>
+                  <w:rPr>
+                    <w:rFonts w:ascii="Cambria Math" w:hAnsi="Cambria Math"/>
+                  </w:rPr>
+                  <m:t>x</m:t>
+                </m:r>
+              </m:e>
+              <m:sub>
+                <m:r>
+                  <w:rPr>
+                    <w:rFonts w:ascii="Cambria Math" w:hAnsi="Cambria Math"/>
+                  </w:rPr>
+                  <m:t>0</m:t>
+                </m:r>
+              </m:sub>
+            </m:sSub>
+            <m:r>
+              <w:rPr>
+                <w:rFonts w:ascii="Cambria Math" w:hAnsi="Cambria Math"/>
+              </w:rPr>
+              <m:t>-r,</m:t>
+            </m:r>
+            <m:sSub>
+              <m:sSubPr>
+                <m:ctrlPr>
+                  <w:rPr>
+                    <w:rFonts w:ascii="Cambria Math" w:hAnsi="Cambria Math"/>
+                    <w:i/>
+                  </w:rPr>
+                </m:ctrlPr>
+              </m:sSubPr>
+              <m:e>
+                <m:r>
+                  <w:rPr>
+                    <w:rFonts w:ascii="Cambria Math" w:hAnsi="Cambria Math"/>
+                  </w:rPr>
+                  <m:t>x</m:t>
+                </m:r>
+              </m:e>
+              <m:sub>
+                <m:r>
+                  <w:rPr>
+                    <w:rFonts w:ascii="Cambria Math" w:hAnsi="Cambria Math"/>
+                  </w:rPr>
+                  <m:t>0</m:t>
+                </m:r>
+              </m:sub>
+            </m:sSub>
+            <m:r>
+              <w:rPr>
+                <w:rFonts w:ascii="Cambria Math" w:hAnsi="Cambria Math"/>
+              </w:rPr>
+              <m:t>+r</m:t>
+            </m:r>
+          </m:e>
+        </m:d>
+        <m:r>
+          <w:rPr>
+            <w:rFonts w:ascii="Cambria Math" w:hAnsi="Cambria Math"/>
+          </w:rPr>
+          <m:t>=[a,b]</m:t>
+        </m:r>
+      </m:oMath>
+      <w:r>
+        <w:rPr>
+          <w:rFonts w:eastAsiaTheme="minorEastAsia"/>
+        </w:rPr>
+        <w:t xml:space="preserve"> </w:t>
+      </w:r>
+      <w:r>
+        <w:rPr>
+          <w:rFonts w:eastAsiaTheme="minorEastAsia"/>
+        </w:rPr>
+        <w:t xml:space="preserve">инвариантен относительно отображения </w:t>
+      </w:r>
+      <m:oMath>
+        <m:r>
+          <w:rPr>
+            <w:rFonts w:ascii="Cambria Math" w:hAnsi="Cambria Math"/>
+            <w:lang w:val="en-US"/>
+          </w:rPr>
+          <m:t>F</m:t>
+        </m:r>
+      </m:oMath>
+      <w:r>
+        <w:rPr>
+          <w:rFonts w:eastAsiaTheme="minorEastAsia"/>
+        </w:rPr>
+        <w:t xml:space="preserve"> и в этом шаре </w:t>
+      </w:r>
+      <m:oMath>
+        <m:r>
+          <w:rPr>
+            <w:rFonts w:ascii="Cambria Math" w:hAnsi="Cambria Math"/>
+            <w:lang w:val="en-US"/>
+          </w:rPr>
+          <m:t>F</m:t>
+        </m:r>
+      </m:oMath>
+      <w:r>
+        <w:rPr>
+          <w:rFonts w:eastAsiaTheme="minorEastAsia"/>
+        </w:rPr>
+        <w:t xml:space="preserve"> – сжимающее отображение.</w:t>
+      </w:r>
     </w:p>
     <w:p>
       <w:pPr>
         <w:ind w:firstLine="567"/>
+        <w:rPr>
+          <w:rFonts w:eastAsiaTheme="minorEastAsia"/>
+          <w:i/>
+          <w:lang w:val="en-US"/>
+        </w:rPr>
       </w:pPr>
+      <m:oMathPara>
+        <m:oMath>
+          <m:r>
+            <w:rPr>
+              <w:rFonts w:ascii="Cambria Math" w:hAnsi="Cambria Math"/>
+              <w:lang w:val="en-US"/>
+            </w:rPr>
+            <m:t xml:space="preserve"> </m:t>
+          </m:r>
+          <m:r>
+            <w:rPr>
+              <w:rFonts w:ascii="Cambria Math" w:hAnsi="Cambria Math"/>
+              <w:lang w:val="en-US"/>
+            </w:rPr>
+            <m:t>F</m:t>
+          </m:r>
+          <m:d>
+            <m:dPr>
+              <m:ctrlPr>
+                <w:rPr>
+                  <w:rFonts w:ascii="Cambria Math" w:hAnsi="Cambria Math"/>
+                  <w:i/>
+                </w:rPr>
+              </m:ctrlPr>
+            </m:dPr>
+            <m:e>
+              <m:r>
+                <w:rPr>
+                  <w:rFonts w:ascii="Cambria Math" w:hAnsi="Cambria Math"/>
+                  <w:lang w:val="en-US"/>
+                </w:rPr>
+                <m:t>x</m:t>
+              </m:r>
+            </m:e>
+          </m:d>
+          <m:r>
+            <w:rPr>
+              <w:rFonts w:ascii="Cambria Math" w:hAnsi="Cambria Math"/>
+            </w:rPr>
+            <m:t>=</m:t>
+          </m:r>
+          <m:f>
+            <m:fPr>
+              <m:ctrlPr>
+                <w:rPr>
+                  <w:rFonts w:ascii="Cambria Math" w:hAnsi="Cambria Math"/>
+                  <w:i/>
+                  <w:lang w:val="en-US"/>
+                </w:rPr>
+              </m:ctrlPr>
+            </m:fPr>
+            <m:num>
+              <m:r>
+                <w:rPr>
+                  <w:rFonts w:ascii="Cambria Math" w:hAnsi="Cambria Math"/>
+                </w:rPr>
+                <m:t>1</m:t>
+              </m:r>
+              <m:ctrlPr>
+                <w:rPr>
+                  <w:rFonts w:ascii="Cambria Math" w:hAnsi="Cambria Math"/>
+                  <w:i/>
+                </w:rPr>
+              </m:ctrlPr>
+            </m:num>
+            <m:den>
+              <m:r>
+                <w:rPr>
+                  <w:rFonts w:ascii="Cambria Math" w:hAnsi="Cambria Math"/>
+                  <w:lang w:val="en-US"/>
+                </w:rPr>
+                <m:t>10</m:t>
+              </m:r>
+            </m:den>
+          </m:f>
+          <m:r>
+            <w:rPr>
+              <w:rFonts w:ascii="Cambria Math" w:hAnsi="Cambria Math"/>
+              <w:lang w:val="en-US"/>
+            </w:rPr>
+            <m:t>(</m:t>
+          </m:r>
+          <m:sSup>
+            <m:sSupPr>
+              <m:ctrlPr>
+                <w:rPr>
+                  <w:rFonts w:ascii="Cambria Math" w:hAnsi="Cambria Math"/>
+                  <w:i/>
+                  <w:lang w:val="en-US"/>
+                </w:rPr>
+              </m:ctrlPr>
+            </m:sSupPr>
+            <m:e>
+              <m:r>
+                <w:rPr>
+                  <w:rFonts w:ascii="Cambria Math" w:hAnsi="Cambria Math"/>
+                  <w:lang w:val="en-US"/>
+                </w:rPr>
+                <m:t>x</m:t>
+              </m:r>
+            </m:e>
+            <m:sup>
+              <m:r>
+                <w:rPr>
+                  <w:rFonts w:ascii="Cambria Math" w:hAnsi="Cambria Math"/>
+                  <w:lang w:val="en-US"/>
+                </w:rPr>
+                <m:t>2</m:t>
+              </m:r>
+            </m:sup>
+          </m:sSup>
+          <m:r>
+            <w:rPr>
+              <w:rFonts w:ascii="Cambria Math" w:hAnsi="Cambria Math"/>
+              <w:lang w:val="en-US"/>
+            </w:rPr>
+            <m:t>+1)</m:t>
+          </m:r>
+        </m:oMath>
+      </m:oMathPara>
+    </w:p>
+    <w:p>
+      <w:pPr>
+        <w:ind w:firstLine="567"/>
+        <w:rPr>
+          <w:rFonts w:eastAsiaTheme="minorEastAsia"/>
+          <w:lang w:val="en-US"/>
+        </w:rPr>
+      </w:pPr>
+      <w:r>
+        <w:t xml:space="preserve">Так как </w:t>
+      </w:r>
+      <m:oMath>
+        <m:r>
+          <w:rPr>
+            <w:rFonts w:ascii="Cambria Math" w:hAnsi="Cambria Math"/>
+            <w:lang w:val="en-US"/>
+          </w:rPr>
+          <m:t>F</m:t>
+        </m:r>
+      </m:oMath>
+      <w:r>
+        <w:rPr>
+          <w:rFonts w:eastAsiaTheme="minorEastAsia"/>
+        </w:rPr>
+        <w:t xml:space="preserve"> – </w:t>
+      </w:r>
+      <w:proofErr w:type="gramStart"/>
+      <w:r>
+        <w:rPr>
+          <w:rFonts w:eastAsiaTheme="minorEastAsia"/>
+        </w:rPr>
+        <w:t>дифференцируема</w:t>
+      </w:r>
+      <w:proofErr w:type="gramEnd"/>
+      <w:r>
+        <w:rPr>
+          <w:rFonts w:eastAsiaTheme="minorEastAsia"/>
+        </w:rPr>
+        <w:t xml:space="preserve">, то в качестве константы Липшица возьмем </w:t>
+      </w:r>
+      <m:oMath>
+        <m:r>
+          <w:rPr>
+            <w:rFonts w:ascii="Cambria Math" w:hAnsi="Cambria Math"/>
+            <w:lang w:val="en-US"/>
+          </w:rPr>
+          <m:t>α</m:t>
+        </m:r>
+        <m:r>
+          <w:rPr>
+            <w:rFonts w:ascii="Cambria Math" w:hAnsi="Cambria Math"/>
+          </w:rPr>
+          <m:t>=</m:t>
+        </m:r>
+        <m:func>
+          <m:funcPr>
+            <m:ctrlPr>
+              <w:rPr>
+                <w:rFonts w:ascii="Cambria Math" w:hAnsi="Cambria Math"/>
+                <w:i/>
+              </w:rPr>
+            </m:ctrlPr>
+          </m:funcPr>
+          <m:fName>
+            <m:limLow>
+              <m:limLowPr>
+                <m:ctrlPr>
+                  <w:rPr>
+                    <w:rFonts w:ascii="Cambria Math" w:hAnsi="Cambria Math"/>
+                    <w:i/>
+                  </w:rPr>
+                </m:ctrlPr>
+              </m:limLowPr>
+              <m:e>
+                <m:r>
+                  <m:rPr>
+                    <m:sty m:val="p"/>
+                  </m:rPr>
+                  <w:rPr>
+                    <w:rFonts w:ascii="Cambria Math" w:hAnsi="Cambria Math"/>
+                  </w:rPr>
+                  <m:t>max</m:t>
+                </m:r>
+              </m:e>
+              <m:lim>
+                <m:r>
+                  <w:rPr>
+                    <w:rFonts w:ascii="Cambria Math" w:hAnsi="Cambria Math"/>
+                  </w:rPr>
+                  <m:t>a≤x≤b</m:t>
+                </m:r>
+              </m:lim>
+            </m:limLow>
+          </m:fName>
+          <m:e>
+            <m:d>
+              <m:dPr>
+                <m:begChr m:val="|"/>
+                <m:endChr m:val="|"/>
+                <m:ctrlPr>
+                  <w:rPr>
+                    <w:rFonts w:ascii="Cambria Math" w:hAnsi="Cambria Math"/>
+                    <w:i/>
+                  </w:rPr>
+                </m:ctrlPr>
+              </m:dPr>
+              <m:e>
+                <m:r>
+                  <w:rPr>
+                    <w:rFonts w:ascii="Cambria Math" w:hAnsi="Cambria Math"/>
+                  </w:rPr>
+                  <m:t>F'(x)</m:t>
+                </m:r>
+              </m:e>
+            </m:d>
+          </m:e>
+        </m:func>
+        <m:r>
+          <w:rPr>
+            <w:rFonts w:ascii="Cambria Math" w:hAnsi="Cambria Math"/>
+          </w:rPr>
+          <m:t xml:space="preserve"> </m:t>
+        </m:r>
+      </m:oMath>
+      <w:r>
+        <w:rPr>
+          <w:rFonts w:eastAsiaTheme="minorEastAsia"/>
+        </w:rPr>
+        <w:t xml:space="preserve">. </w:t>
+      </w:r>
+    </w:p>
+    <w:p>
+      <w:pPr>
+        <w:ind w:firstLine="567"/>
+        <w:rPr>
+          <w:rFonts w:eastAsiaTheme="minorEastAsia"/>
+        </w:rPr>
+      </w:pPr>
+      <w:r>
+        <w:rPr>
+          <w:rFonts w:eastAsiaTheme="minorEastAsia"/>
+        </w:rPr>
+        <w:t xml:space="preserve">Число </w:t>
+      </w:r>
+      <m:oMath>
+        <m:r>
+          <w:rPr>
+            <w:rFonts w:ascii="Cambria Math" w:hAnsi="Cambria Math"/>
+          </w:rPr>
+          <m:t>r</m:t>
+        </m:r>
+      </m:oMath>
+      <w:r>
+        <w:rPr>
+          <w:rFonts w:eastAsiaTheme="minorEastAsia"/>
+        </w:rPr>
+        <w:t xml:space="preserve"> – радиус шара, в котором существует неподвижная точка, выберем из следующих условий:</w:t>
+      </w:r>
+    </w:p>
+    <w:p>
+      <w:pPr>
+        <w:ind w:firstLine="567"/>
+        <w:rPr>
+          <w:rFonts w:eastAsiaTheme="minorEastAsia"/>
+          <w:lang w:val="en-US"/>
+        </w:rPr>
+      </w:pPr>
+      <m:oMathPara>
+        <m:oMathParaPr>
+          <m:jc m:val="center"/>
+        </m:oMathParaPr>
+        <m:oMath>
+          <m:d>
+            <m:dPr>
+              <m:begChr m:val="{"/>
+              <m:endChr m:val=""/>
+              <m:ctrlPr>
+                <w:rPr>
+                  <w:rFonts w:ascii="Cambria Math" w:hAnsi="Cambria Math"/>
+                  <w:i/>
+                </w:rPr>
+              </m:ctrlPr>
+            </m:dPr>
+            <m:e>
+              <m:eqArr>
+                <m:eqArrPr>
+                  <m:ctrlPr>
+                    <w:rPr>
+                      <w:rFonts w:ascii="Cambria Math" w:hAnsi="Cambria Math"/>
+                      <w:i/>
+                    </w:rPr>
+                  </m:ctrlPr>
+                </m:eqArrPr>
+                <m:e>
+                  <m:d>
+                    <m:dPr>
+                      <m:begChr m:val="‖"/>
+                      <m:endChr m:val="‖"/>
+                      <m:ctrlPr>
+                        <w:rPr>
+                          <w:rFonts w:ascii="Cambria Math" w:hAnsi="Cambria Math"/>
+                          <w:i/>
+                        </w:rPr>
+                      </m:ctrlPr>
+                    </m:dPr>
+                    <m:e>
+                      <m:sSub>
+                        <m:sSubPr>
+                          <m:ctrlPr>
+                            <w:rPr>
+                              <w:rFonts w:ascii="Cambria Math" w:hAnsi="Cambria Math"/>
+                              <w:i/>
+                            </w:rPr>
+                          </m:ctrlPr>
+                        </m:sSubPr>
+                        <m:e>
+                          <m:r>
+                            <w:rPr>
+                              <w:rFonts w:ascii="Cambria Math" w:hAnsi="Cambria Math"/>
+                            </w:rPr>
+                            <m:t>x</m:t>
+                          </m:r>
+                        </m:e>
+                        <m:sub>
+                          <m:r>
+                            <w:rPr>
+                              <w:rFonts w:ascii="Cambria Math" w:hAnsi="Cambria Math"/>
+                            </w:rPr>
+                            <m:t>0</m:t>
+                          </m:r>
+                        </m:sub>
+                      </m:sSub>
+                      <m:r>
+                        <w:rPr>
+                          <w:rFonts w:ascii="Cambria Math" w:hAnsi="Cambria Math"/>
+                        </w:rPr>
+                        <m:t>-F(</m:t>
+                      </m:r>
+                      <m:sSub>
+                        <m:sSubPr>
+                          <m:ctrlPr>
+                            <w:rPr>
+                              <w:rFonts w:ascii="Cambria Math" w:hAnsi="Cambria Math"/>
+                              <w:i/>
+                            </w:rPr>
+                          </m:ctrlPr>
+                        </m:sSubPr>
+                        <m:e>
+                          <m:r>
+                            <w:rPr>
+                              <w:rFonts w:ascii="Cambria Math" w:hAnsi="Cambria Math"/>
+                            </w:rPr>
+                            <m:t>x</m:t>
+                          </m:r>
+                        </m:e>
+                        <m:sub>
+                          <m:r>
+                            <w:rPr>
+                              <w:rFonts w:ascii="Cambria Math" w:hAnsi="Cambria Math"/>
+                            </w:rPr>
+                            <m:t>0</m:t>
+                          </m:r>
+                        </m:sub>
+                      </m:sSub>
+                      <m:r>
+                        <w:rPr>
+                          <w:rFonts w:ascii="Cambria Math" w:hAnsi="Cambria Math"/>
+                        </w:rPr>
+                        <m:t>)</m:t>
+                      </m:r>
+                    </m:e>
+                  </m:d>
+                  <m:r>
+                    <w:rPr>
+                      <w:rFonts w:ascii="Cambria Math" w:hAnsi="Cambria Math"/>
+                    </w:rPr>
+                    <m:t xml:space="preserve"> ≤r(1-α(r)</m:t>
+                  </m:r>
+                </m:e>
+                <m:e>
+                  <m:r>
+                    <w:rPr>
+                      <w:rFonts w:ascii="Cambria Math" w:hAnsi="Cambria Math"/>
+                    </w:rPr>
+                    <m:t>α</m:t>
+                  </m:r>
+                  <m:d>
+                    <m:dPr>
+                      <m:ctrlPr>
+                        <w:rPr>
+                          <w:rFonts w:ascii="Cambria Math" w:hAnsi="Cambria Math"/>
+                          <w:i/>
+                        </w:rPr>
+                      </m:ctrlPr>
+                    </m:dPr>
+                    <m:e>
+                      <m:r>
+                        <w:rPr>
+                          <w:rFonts w:ascii="Cambria Math" w:hAnsi="Cambria Math"/>
+                        </w:rPr>
+                        <m:t>r</m:t>
+                      </m:r>
+                    </m:e>
+                  </m:d>
+                  <m:r>
+                    <w:rPr>
+                      <w:rFonts w:ascii="Cambria Math" w:hAnsi="Cambria Math"/>
+                    </w:rPr>
+                    <m:t>&lt;1</m:t>
+                  </m:r>
+                </m:e>
+              </m:eqArr>
+            </m:e>
+          </m:d>
+        </m:oMath>
+      </m:oMathPara>
+    </w:p>
+    <w:p>
+      <w:pPr>
+        <w:ind w:firstLine="567"/>
+        <w:rPr>
+          <w:rFonts w:eastAsiaTheme="minorEastAsia"/>
+        </w:rPr>
+      </w:pPr>
+      <w:r>
+        <w:rPr>
+          <w:rFonts w:eastAsiaTheme="minorEastAsia"/>
+        </w:rPr>
+        <w:t xml:space="preserve">Где </w:t>
+      </w:r>
+      <m:oMath>
+        <m:r>
+          <w:rPr>
+            <w:rFonts w:ascii="Cambria Math" w:hAnsi="Cambria Math"/>
+          </w:rPr>
+          <m:t>α</m:t>
+        </m:r>
+        <m:d>
+          <m:dPr>
+            <m:ctrlPr>
+              <w:rPr>
+                <w:rFonts w:ascii="Cambria Math" w:hAnsi="Cambria Math"/>
+                <w:i/>
+              </w:rPr>
+            </m:ctrlPr>
+          </m:dPr>
+          <m:e>
+            <m:r>
+              <w:rPr>
+                <w:rFonts w:ascii="Cambria Math" w:hAnsi="Cambria Math"/>
+              </w:rPr>
+              <m:t>r</m:t>
+            </m:r>
+          </m:e>
+        </m:d>
+        <m:r>
+          <w:rPr>
+            <w:rFonts w:ascii="Cambria Math" w:hAnsi="Cambria Math"/>
+          </w:rPr>
+          <m:t xml:space="preserve">= </m:t>
+        </m:r>
+        <m:func>
+          <m:funcPr>
+            <m:ctrlPr>
+              <w:rPr>
+                <w:rFonts w:ascii="Cambria Math" w:hAnsi="Cambria Math"/>
+                <w:i/>
+              </w:rPr>
+            </m:ctrlPr>
+          </m:funcPr>
+          <m:fName>
+            <m:limLow>
+              <m:limLowPr>
+                <m:ctrlPr>
+                  <w:rPr>
+                    <w:rFonts w:ascii="Cambria Math" w:hAnsi="Cambria Math"/>
+                    <w:i/>
+                  </w:rPr>
+                </m:ctrlPr>
+              </m:limLowPr>
+              <m:e>
+                <m:r>
+                  <m:rPr>
+                    <m:sty m:val="p"/>
+                  </m:rPr>
+                  <w:rPr>
+                    <w:rFonts w:ascii="Cambria Math" w:hAnsi="Cambria Math"/>
+                  </w:rPr>
+                  <m:t>max</m:t>
+                </m:r>
+              </m:e>
+              <m:lim>
+                <m:r>
+                  <w:rPr>
+                    <w:rFonts w:ascii="Cambria Math" w:hAnsi="Cambria Math"/>
+                  </w:rPr>
+                  <m:t>-r</m:t>
+                </m:r>
+                <m:r>
+                  <w:rPr>
+                    <w:rFonts w:ascii="Cambria Math" w:hAnsi="Cambria Math"/>
+                  </w:rPr>
+                  <m:t>≤x≤</m:t>
+                </m:r>
+                <m:r>
+                  <w:rPr>
+                    <w:rFonts w:ascii="Cambria Math" w:hAnsi="Cambria Math"/>
+                  </w:rPr>
+                  <m:t>r</m:t>
+                </m:r>
+              </m:lim>
+            </m:limLow>
+          </m:fName>
+          <m:e>
+            <m:d>
+              <m:dPr>
+                <m:begChr m:val="|"/>
+                <m:endChr m:val="|"/>
+                <m:ctrlPr>
+                  <w:rPr>
+                    <w:rFonts w:ascii="Cambria Math" w:hAnsi="Cambria Math"/>
+                    <w:i/>
+                  </w:rPr>
+                </m:ctrlPr>
+              </m:dPr>
+              <m:e>
+                <m:r>
+                  <w:rPr>
+                    <w:rFonts w:ascii="Cambria Math" w:hAnsi="Cambria Math"/>
+                  </w:rPr>
+                  <m:t>F'(x)</m:t>
+                </m:r>
+              </m:e>
+            </m:d>
+          </m:e>
+        </m:func>
+        <m:r>
+          <w:rPr>
+            <w:rFonts w:ascii="Cambria Math" w:hAnsi="Cambria Math"/>
+          </w:rPr>
+          <m:t>=</m:t>
+        </m:r>
+        <m:f>
+          <m:fPr>
+            <m:ctrlPr>
+              <w:rPr>
+                <w:rFonts w:ascii="Cambria Math" w:hAnsi="Cambria Math"/>
+                <w:i/>
+              </w:rPr>
+            </m:ctrlPr>
+          </m:fPr>
+          <m:num>
+            <m:r>
+              <w:rPr>
+                <w:rFonts w:ascii="Cambria Math" w:hAnsi="Cambria Math"/>
+              </w:rPr>
+              <m:t>r</m:t>
+            </m:r>
+          </m:num>
+          <m:den>
+            <m:r>
+              <w:rPr>
+                <w:rFonts w:ascii="Cambria Math" w:hAnsi="Cambria Math"/>
+              </w:rPr>
+              <m:t>5</m:t>
+            </m:r>
+          </m:den>
+        </m:f>
+        <m:r>
+          <w:rPr>
+            <w:rFonts w:ascii="Cambria Math" w:hAnsi="Cambria Math"/>
+          </w:rPr>
+          <m:t xml:space="preserve"> </m:t>
+        </m:r>
+      </m:oMath>
+      <w:r>
+        <w:rPr>
+          <w:rFonts w:eastAsiaTheme="minorEastAsia"/>
+        </w:rPr>
+        <w:t xml:space="preserve">, </w:t>
+      </w:r>
+      <w:r>
+        <w:rPr>
+          <w:rFonts w:eastAsiaTheme="minorEastAsia"/>
+        </w:rPr>
+        <w:t xml:space="preserve">а тогда </w:t>
+      </w:r>
+      <m:oMath>
+        <m:sSub>
+          <m:sSubPr>
+            <m:ctrlPr>
+              <w:rPr>
+                <w:rFonts w:ascii="Cambria Math" w:hAnsi="Cambria Math"/>
+                <w:i/>
+              </w:rPr>
+            </m:ctrlPr>
+          </m:sSubPr>
+          <m:e>
+            <m:r>
+              <w:rPr>
+                <w:rFonts w:ascii="Cambria Math" w:hAnsi="Cambria Math"/>
+              </w:rPr>
+              <m:t>x</m:t>
+            </m:r>
+          </m:e>
+          <m:sub>
+            <m:r>
+              <w:rPr>
+                <w:rFonts w:ascii="Cambria Math" w:hAnsi="Cambria Math"/>
+              </w:rPr>
+              <m:t>1</m:t>
+            </m:r>
+          </m:sub>
+        </m:sSub>
+        <m:r>
+          <w:rPr>
+            <w:rFonts w:ascii="Cambria Math" w:hAnsi="Cambria Math"/>
+          </w:rPr>
+          <m:t>=F</m:t>
+        </m:r>
+        <m:d>
+          <m:dPr>
+            <m:ctrlPr>
+              <w:rPr>
+                <w:rFonts w:ascii="Cambria Math" w:hAnsi="Cambria Math"/>
+                <w:i/>
+              </w:rPr>
+            </m:ctrlPr>
+          </m:dPr>
+          <m:e>
+            <m:sSub>
+              <m:sSubPr>
+                <m:ctrlPr>
+                  <w:rPr>
+                    <w:rFonts w:ascii="Cambria Math" w:hAnsi="Cambria Math"/>
+                    <w:i/>
+                  </w:rPr>
+                </m:ctrlPr>
+              </m:sSubPr>
+              <m:e>
+                <m:r>
+                  <w:rPr>
+                    <w:rFonts w:ascii="Cambria Math" w:hAnsi="Cambria Math"/>
+                  </w:rPr>
+                  <m:t>x</m:t>
+                </m:r>
+              </m:e>
+              <m:sub>
+                <m:r>
+                  <w:rPr>
+                    <w:rFonts w:ascii="Cambria Math" w:hAnsi="Cambria Math"/>
+                  </w:rPr>
+                  <m:t>0</m:t>
+                </m:r>
+              </m:sub>
+            </m:sSub>
+          </m:e>
+        </m:d>
+        <m:r>
+          <w:rPr>
+            <w:rFonts w:ascii="Cambria Math" w:hAnsi="Cambria Math"/>
+          </w:rPr>
+          <m:t>=</m:t>
+        </m:r>
+        <m:f>
+          <m:fPr>
+            <m:ctrlPr>
+              <w:rPr>
+                <w:rFonts w:ascii="Cambria Math" w:hAnsi="Cambria Math"/>
+                <w:i/>
+              </w:rPr>
+            </m:ctrlPr>
+          </m:fPr>
+          <m:num>
+            <m:r>
+              <w:rPr>
+                <w:rFonts w:ascii="Cambria Math" w:hAnsi="Cambria Math"/>
+              </w:rPr>
+              <m:t>1</m:t>
+            </m:r>
+          </m:num>
+          <m:den>
+            <m:r>
+              <w:rPr>
+                <w:rFonts w:ascii="Cambria Math" w:hAnsi="Cambria Math"/>
+              </w:rPr>
+              <m:t>10</m:t>
+            </m:r>
+          </m:den>
+        </m:f>
+      </m:oMath>
+      <w:r>
+        <w:rPr>
+          <w:rFonts w:eastAsiaTheme="minorEastAsia"/>
+        </w:rPr>
+        <w:t>.</w:t>
+      </w:r>
+    </w:p>
+    <w:p>
+      <w:pPr>
+        <w:ind w:firstLine="567"/>
+        <w:rPr>
+          <w:rFonts w:eastAsiaTheme="minorEastAsia"/>
+          <w:lang w:val="en-US"/>
+        </w:rPr>
+      </w:pPr>
+      <m:oMathPara>
+        <m:oMath>
+          <m:d>
+            <m:dPr>
+              <m:begChr m:val="{"/>
+              <m:endChr m:val=""/>
+              <m:ctrlPr>
+                <w:rPr>
+                  <w:rFonts w:ascii="Cambria Math" w:hAnsi="Cambria Math"/>
+                  <w:i/>
+                </w:rPr>
+              </m:ctrlPr>
+            </m:dPr>
+            <m:e>
+              <m:eqArr>
+                <m:eqArrPr>
+                  <m:ctrlPr>
+                    <w:rPr>
+                      <w:rFonts w:ascii="Cambria Math" w:hAnsi="Cambria Math"/>
+                      <w:i/>
+                    </w:rPr>
+                  </m:ctrlPr>
+                </m:eqArrPr>
+                <m:e>
+                  <m:f>
+                    <m:fPr>
+                      <m:ctrlPr>
+                        <w:rPr>
+                          <w:rFonts w:ascii="Cambria Math" w:hAnsi="Cambria Math"/>
+                          <w:i/>
+                          <w:lang w:val="en-US"/>
+                        </w:rPr>
+                      </m:ctrlPr>
+                    </m:fPr>
+                    <m:num>
+                      <m:r>
+                        <w:rPr>
+                          <w:rFonts w:ascii="Cambria Math" w:hAnsi="Cambria Math"/>
+                        </w:rPr>
+                        <m:t>1</m:t>
+                      </m:r>
+                      <m:ctrlPr>
+                        <w:rPr>
+                          <w:rFonts w:ascii="Cambria Math" w:hAnsi="Cambria Math"/>
+                          <w:i/>
+                        </w:rPr>
+                      </m:ctrlPr>
+                    </m:num>
+                    <m:den>
+                      <m:r>
+                        <w:rPr>
+                          <w:rFonts w:ascii="Cambria Math" w:hAnsi="Cambria Math"/>
+                          <w:lang w:val="en-US"/>
+                        </w:rPr>
+                        <m:t>10</m:t>
+                      </m:r>
+                    </m:den>
+                  </m:f>
+                  <m:r>
+                    <w:rPr>
+                      <w:rFonts w:ascii="Cambria Math" w:hAnsi="Cambria Math"/>
+                    </w:rPr>
+                    <m:t xml:space="preserve"> ≤r(1-</m:t>
+                  </m:r>
+                  <m:f>
+                    <m:fPr>
+                      <m:ctrlPr>
+                        <w:rPr>
+                          <w:rFonts w:ascii="Cambria Math" w:hAnsi="Cambria Math"/>
+                          <w:i/>
+                        </w:rPr>
+                      </m:ctrlPr>
+                    </m:fPr>
+                    <m:num>
+                      <m:r>
+                        <w:rPr>
+                          <w:rFonts w:ascii="Cambria Math" w:hAnsi="Cambria Math"/>
+                        </w:rPr>
+                        <m:t>r</m:t>
+                      </m:r>
+                    </m:num>
+                    <m:den>
+                      <m:r>
+                        <w:rPr>
+                          <w:rFonts w:ascii="Cambria Math" w:hAnsi="Cambria Math"/>
+                        </w:rPr>
+                        <m:t>5</m:t>
+                      </m:r>
+                    </m:den>
+                  </m:f>
+                  <m:r>
+                    <w:rPr>
+                      <w:rFonts w:ascii="Cambria Math" w:hAnsi="Cambria Math"/>
+                    </w:rPr>
+                    <m:t>)</m:t>
+                  </m:r>
+                </m:e>
+                <m:e>
+                  <m:f>
+                    <m:fPr>
+                      <m:ctrlPr>
+                        <w:rPr>
+                          <w:rFonts w:ascii="Cambria Math" w:hAnsi="Cambria Math"/>
+                          <w:i/>
+                        </w:rPr>
+                      </m:ctrlPr>
+                    </m:fPr>
+                    <m:num>
+                      <m:r>
+                        <w:rPr>
+                          <w:rFonts w:ascii="Cambria Math" w:hAnsi="Cambria Math"/>
+                        </w:rPr>
+                        <m:t>r</m:t>
+                      </m:r>
+                    </m:num>
+                    <m:den>
+                      <m:r>
+                        <w:rPr>
+                          <w:rFonts w:ascii="Cambria Math" w:hAnsi="Cambria Math"/>
+                        </w:rPr>
+                        <m:t>5</m:t>
+                      </m:r>
+                    </m:den>
+                  </m:f>
+                  <m:r>
+                    <w:rPr>
+                      <w:rFonts w:ascii="Cambria Math" w:hAnsi="Cambria Math"/>
+                    </w:rPr>
+                    <m:t>&lt;1</m:t>
+                  </m:r>
+                </m:e>
+              </m:eqArr>
+            </m:e>
+          </m:d>
+        </m:oMath>
+      </m:oMathPara>
+    </w:p>
+    <w:p>
+      <w:pPr>
+        <w:ind w:firstLine="567"/>
+        <w:rPr>
+          <w:rFonts w:eastAsiaTheme="minorEastAsia"/>
+        </w:rPr>
+      </w:pPr>
+      <w:r>
+        <w:rPr>
+          <w:rFonts w:eastAsiaTheme="minorEastAsia"/>
+        </w:rPr>
+        <w:t xml:space="preserve">Выберем одно из решений этой системы. Пусть </w:t>
+      </w:r>
+      <m:oMath>
+        <m:r>
+          <w:rPr>
+            <w:rFonts w:ascii="Cambria Math" w:hAnsi="Cambria Math"/>
+          </w:rPr>
+          <m:t>r=1</m:t>
+        </m:r>
+      </m:oMath>
+      <w:r>
+        <w:rPr>
+          <w:rFonts w:eastAsiaTheme="minorEastAsia"/>
+        </w:rPr>
+        <w:t xml:space="preserve">. </w:t>
+      </w:r>
+      <w:r>
+        <w:rPr>
+          <w:rFonts w:eastAsiaTheme="minorEastAsia"/>
+        </w:rPr>
+        <w:t xml:space="preserve">Тогда отрезок </w:t>
+      </w:r>
+      <m:oMath>
+        <m:r>
+          <w:rPr>
+            <w:rFonts w:ascii="Cambria Math" w:hAnsi="Cambria Math"/>
+          </w:rPr>
+          <m:t>[-1,1]</m:t>
+        </m:r>
+      </m:oMath>
+      <w:r>
+        <w:rPr>
+          <w:rFonts w:eastAsiaTheme="minorEastAsia"/>
+        </w:rPr>
+        <w:t xml:space="preserve"> </w:t>
+      </w:r>
+      <w:r>
+        <w:rPr>
+          <w:rFonts w:eastAsiaTheme="minorEastAsia"/>
+        </w:rPr>
+        <w:t xml:space="preserve">инвариантен относительно отображения </w:t>
+      </w:r>
+      <m:oMath>
+        <m:r>
+          <w:rPr>
+            <w:rFonts w:ascii="Cambria Math" w:hAnsi="Cambria Math"/>
+            <w:lang w:val="en-US"/>
+          </w:rPr>
+          <m:t>F</m:t>
+        </m:r>
+      </m:oMath>
+      <w:r>
+        <w:rPr>
+          <w:rFonts w:eastAsiaTheme="minorEastAsia"/>
+        </w:rPr>
+        <w:t xml:space="preserve">, на нем </w:t>
+      </w:r>
+      <m:oMath>
+        <m:r>
+          <w:rPr>
+            <w:rFonts w:ascii="Cambria Math" w:hAnsi="Cambria Math"/>
+            <w:lang w:val="en-US"/>
+          </w:rPr>
+          <m:t>F</m:t>
+        </m:r>
+      </m:oMath>
+      <w:r>
+        <w:rPr>
+          <w:rFonts w:eastAsiaTheme="minorEastAsia"/>
+        </w:rPr>
+        <w:t xml:space="preserve"> – сжимающее и </w:t>
+      </w:r>
+      <m:oMath>
+        <m:r>
+          <w:rPr>
+            <w:rFonts w:ascii="Cambria Math" w:hAnsi="Cambria Math"/>
+            <w:lang w:val="en-US"/>
+          </w:rPr>
+          <m:t>α</m:t>
+        </m:r>
+        <m:r>
+          <w:rPr>
+            <w:rFonts w:ascii="Cambria Math" w:hAnsi="Cambria Math"/>
+          </w:rPr>
+          <m:t>=</m:t>
+        </m:r>
+        <m:f>
+          <m:fPr>
+            <m:ctrlPr>
+              <w:rPr>
+                <w:rFonts w:ascii="Cambria Math" w:hAnsi="Cambria Math"/>
+                <w:i/>
+                <w:lang w:val="en-US"/>
+              </w:rPr>
+            </m:ctrlPr>
+          </m:fPr>
+          <m:num>
+            <m:r>
+              <w:rPr>
+                <w:rFonts w:ascii="Cambria Math" w:hAnsi="Cambria Math"/>
+              </w:rPr>
+              <m:t>1</m:t>
+            </m:r>
+          </m:num>
+          <m:den>
+            <m:r>
+              <w:rPr>
+                <w:rFonts w:ascii="Cambria Math" w:hAnsi="Cambria Math"/>
+              </w:rPr>
+              <m:t>3</m:t>
+            </m:r>
+          </m:den>
+        </m:f>
+      </m:oMath>
+      <w:r>
+        <w:rPr>
+          <w:rFonts w:eastAsiaTheme="minorEastAsia"/>
+        </w:rPr>
+        <w:t>. Оценим расстояние до неподвижной точки:</w:t>
+      </w:r>
+    </w:p>
+    <w:p>
+      <w:pPr>
+        <w:ind w:firstLine="567"/>
+        <w:rPr>
+          <w:rFonts w:eastAsiaTheme="minorEastAsia"/>
+          <w:i/>
+        </w:rPr>
+      </w:pPr>
+      <m:oMathPara>
+        <m:oMath>
+          <m:d>
+            <m:dPr>
+              <m:begChr m:val="‖"/>
+              <m:endChr m:val="‖"/>
+              <m:ctrlPr>
+                <w:rPr>
+                  <w:rFonts w:ascii="Cambria Math" w:eastAsiaTheme="minorEastAsia" w:hAnsi="Cambria Math"/>
+                  <w:i/>
+                </w:rPr>
+              </m:ctrlPr>
+            </m:dPr>
+            <m:e>
+              <m:sSub>
+                <m:sSubPr>
+                  <m:ctrlPr>
+                    <w:rPr>
+                      <w:rFonts w:ascii="Cambria Math" w:eastAsiaTheme="minorEastAsia" w:hAnsi="Cambria Math"/>
+                      <w:i/>
+                      <w:lang w:val="en-US"/>
+                    </w:rPr>
+                  </m:ctrlPr>
+                </m:sSubPr>
+                <m:e>
+                  <m:r>
+                    <w:rPr>
+                      <w:rFonts w:ascii="Cambria Math" w:eastAsiaTheme="minorEastAsia" w:hAnsi="Cambria Math"/>
+                      <w:lang w:val="en-US"/>
+                    </w:rPr>
+                    <m:t>x</m:t>
+                  </m:r>
+                </m:e>
+                <m:sub>
+                  <m:r>
+                    <w:rPr>
+                      <w:rFonts w:ascii="Cambria Math" w:eastAsiaTheme="minorEastAsia" w:hAnsi="Cambria Math"/>
+                      <w:lang w:val="en-US"/>
+                    </w:rPr>
+                    <m:t>n</m:t>
+                  </m:r>
+                </m:sub>
+              </m:sSub>
+              <m:r>
+                <w:rPr>
+                  <w:rFonts w:ascii="Cambria Math" w:eastAsiaTheme="minorEastAsia" w:hAnsi="Cambria Math"/>
+                  <w:lang w:val="en-US"/>
+                </w:rPr>
+                <m:t>-a</m:t>
+              </m:r>
+            </m:e>
+          </m:d>
+          <m:r>
+            <w:rPr>
+              <w:rFonts w:ascii="Cambria Math" w:eastAsiaTheme="minorEastAsia" w:hAnsi="Cambria Math"/>
+            </w:rPr>
+            <m:t>≤</m:t>
+          </m:r>
+          <m:f>
+            <m:fPr>
+              <m:ctrlPr>
+                <w:rPr>
+                  <w:rFonts w:ascii="Cambria Math" w:eastAsiaTheme="minorEastAsia" w:hAnsi="Cambria Math"/>
+                  <w:i/>
+                </w:rPr>
+              </m:ctrlPr>
+            </m:fPr>
+            <m:num>
+              <m:sSup>
+                <m:sSupPr>
+                  <m:ctrlPr>
+                    <w:rPr>
+                      <w:rFonts w:ascii="Cambria Math" w:eastAsiaTheme="minorEastAsia" w:hAnsi="Cambria Math"/>
+                      <w:i/>
+                    </w:rPr>
+                  </m:ctrlPr>
+                </m:sSupPr>
+                <m:e>
+                  <m:r>
+                    <w:rPr>
+                      <w:rFonts w:ascii="Cambria Math" w:eastAsiaTheme="minorEastAsia" w:hAnsi="Cambria Math"/>
+                    </w:rPr>
+                    <m:t>α</m:t>
+                  </m:r>
+                </m:e>
+                <m:sup>
+                  <m:r>
+                    <w:rPr>
+                      <w:rFonts w:ascii="Cambria Math" w:eastAsiaTheme="minorEastAsia" w:hAnsi="Cambria Math"/>
+                    </w:rPr>
+                    <m:t>n</m:t>
+                  </m:r>
+                </m:sup>
+              </m:sSup>
+            </m:num>
+            <m:den>
+              <m:r>
+                <w:rPr>
+                  <w:rFonts w:ascii="Cambria Math" w:eastAsiaTheme="minorEastAsia" w:hAnsi="Cambria Math"/>
+                </w:rPr>
+                <m:t>1-α</m:t>
+              </m:r>
+            </m:den>
+          </m:f>
+          <m:d>
+            <m:dPr>
+              <m:begChr m:val="‖"/>
+              <m:endChr m:val="‖"/>
+              <m:ctrlPr>
+                <w:rPr>
+                  <w:rFonts w:ascii="Cambria Math" w:eastAsiaTheme="minorEastAsia" w:hAnsi="Cambria Math"/>
+                  <w:i/>
+                </w:rPr>
+              </m:ctrlPr>
+            </m:dPr>
+            <m:e>
+              <m:sSub>
+                <m:sSubPr>
+                  <m:ctrlPr>
+                    <w:rPr>
+                      <w:rFonts w:ascii="Cambria Math" w:eastAsiaTheme="minorEastAsia" w:hAnsi="Cambria Math"/>
+                      <w:i/>
+                    </w:rPr>
+                  </m:ctrlPr>
+                </m:sSubPr>
+                <m:e>
+                  <m:r>
+                    <w:rPr>
+                      <w:rFonts w:ascii="Cambria Math" w:eastAsiaTheme="minorEastAsia" w:hAnsi="Cambria Math"/>
+                    </w:rPr>
+                    <m:t>x</m:t>
+                  </m:r>
+                </m:e>
+                <m:sub>
+                  <m:r>
+                    <w:rPr>
+                      <w:rFonts w:ascii="Cambria Math" w:eastAsiaTheme="minorEastAsia" w:hAnsi="Cambria Math"/>
+                    </w:rPr>
+                    <m:t>0</m:t>
+                  </m:r>
+                </m:sub>
+              </m:sSub>
+              <m:r>
+                <w:rPr>
+                  <w:rFonts w:ascii="Cambria Math" w:eastAsiaTheme="minorEastAsia" w:hAnsi="Cambria Math"/>
+                </w:rPr>
+                <m:t>-</m:t>
+              </m:r>
+              <m:sSub>
+                <m:sSubPr>
+                  <m:ctrlPr>
+                    <w:rPr>
+                      <w:rFonts w:ascii="Cambria Math" w:eastAsiaTheme="minorEastAsia" w:hAnsi="Cambria Math"/>
+                      <w:i/>
+                    </w:rPr>
+                  </m:ctrlPr>
+                </m:sSubPr>
+                <m:e>
+                  <m:r>
+                    <w:rPr>
+                      <w:rFonts w:ascii="Cambria Math" w:eastAsiaTheme="minorEastAsia" w:hAnsi="Cambria Math"/>
+                    </w:rPr>
+                    <m:t>x</m:t>
+                  </m:r>
+                </m:e>
+                <m:sub>
+                  <m:r>
+                    <w:rPr>
+                      <w:rFonts w:ascii="Cambria Math" w:eastAsiaTheme="minorEastAsia" w:hAnsi="Cambria Math"/>
+                    </w:rPr>
+                    <m:t>1</m:t>
+                  </m:r>
+                </m:sub>
+              </m:sSub>
+            </m:e>
+          </m:d>
+          <m:r>
+            <w:rPr>
+              <w:rFonts w:ascii="Cambria Math" w:eastAsiaTheme="minorEastAsia" w:hAnsi="Cambria Math"/>
+            </w:rPr>
+            <m:t>=</m:t>
+          </m:r>
+          <m:f>
+            <m:fPr>
+              <m:ctrlPr>
+                <w:rPr>
+                  <w:rFonts w:ascii="Cambria Math" w:eastAsiaTheme="minorEastAsia" w:hAnsi="Cambria Math"/>
+                  <w:i/>
+                </w:rPr>
+              </m:ctrlPr>
+            </m:fPr>
+            <m:num>
+              <m:r>
+                <w:rPr>
+                  <w:rFonts w:ascii="Cambria Math" w:eastAsiaTheme="minorEastAsia" w:hAnsi="Cambria Math"/>
+                </w:rPr>
+                <m:t>1</m:t>
+              </m:r>
+            </m:num>
+            <m:den>
+              <m:sSup>
+                <m:sSupPr>
+                  <m:ctrlPr>
+                    <w:rPr>
+                      <w:rFonts w:ascii="Cambria Math" w:eastAsiaTheme="minorEastAsia" w:hAnsi="Cambria Math"/>
+                      <w:i/>
+                    </w:rPr>
+                  </m:ctrlPr>
+                </m:sSupPr>
+                <m:e>
+                  <m:r>
+                    <w:rPr>
+                      <w:rFonts w:ascii="Cambria Math" w:eastAsiaTheme="minorEastAsia" w:hAnsi="Cambria Math"/>
+                    </w:rPr>
+                    <m:t>5</m:t>
+                  </m:r>
+                </m:e>
+                <m:sup>
+                  <m:r>
+                    <w:rPr>
+                      <w:rFonts w:ascii="Cambria Math" w:eastAsiaTheme="minorEastAsia" w:hAnsi="Cambria Math"/>
+                    </w:rPr>
+                    <m:t>n</m:t>
+                  </m:r>
+                </m:sup>
+              </m:sSup>
+            </m:den>
+          </m:f>
+          <m:r>
+            <w:rPr>
+              <w:rFonts w:ascii="Cambria Math" w:eastAsiaTheme="minorEastAsia" w:hAnsi="Cambria Math"/>
+            </w:rPr>
+            <m:t>∙</m:t>
+          </m:r>
+          <m:f>
+            <m:fPr>
+              <m:ctrlPr>
+                <w:rPr>
+                  <w:rFonts w:ascii="Cambria Math" w:eastAsiaTheme="minorEastAsia" w:hAnsi="Cambria Math"/>
+                  <w:i/>
+                </w:rPr>
+              </m:ctrlPr>
+            </m:fPr>
+            <m:num>
+              <m:r>
+                <w:rPr>
+                  <w:rFonts w:ascii="Cambria Math" w:eastAsiaTheme="minorEastAsia" w:hAnsi="Cambria Math"/>
+                </w:rPr>
+                <m:t>5</m:t>
+              </m:r>
+            </m:num>
+            <m:den>
+              <m:r>
+                <w:rPr>
+                  <w:rFonts w:ascii="Cambria Math" w:eastAsiaTheme="minorEastAsia" w:hAnsi="Cambria Math"/>
+                </w:rPr>
+                <m:t>4</m:t>
+              </m:r>
+            </m:den>
+          </m:f>
+          <m:r>
+            <w:rPr>
+              <w:rFonts w:ascii="Cambria Math" w:eastAsiaTheme="minorEastAsia" w:hAnsi="Cambria Math"/>
+            </w:rPr>
+            <m:t>∙</m:t>
+          </m:r>
+          <m:f>
+            <m:fPr>
+              <m:ctrlPr>
+                <w:rPr>
+                  <w:rFonts w:ascii="Cambria Math" w:eastAsiaTheme="minorEastAsia" w:hAnsi="Cambria Math"/>
+                  <w:i/>
+                </w:rPr>
+              </m:ctrlPr>
+            </m:fPr>
+            <m:num>
+              <m:r>
+                <w:rPr>
+                  <w:rFonts w:ascii="Cambria Math" w:eastAsiaTheme="minorEastAsia" w:hAnsi="Cambria Math"/>
+                </w:rPr>
+                <m:t>1</m:t>
+              </m:r>
+            </m:num>
+            <m:den>
+              <m:r>
+                <w:rPr>
+                  <w:rFonts w:ascii="Cambria Math" w:eastAsiaTheme="minorEastAsia" w:hAnsi="Cambria Math"/>
+                </w:rPr>
+                <m:t>10</m:t>
+              </m:r>
+            </m:den>
+          </m:f>
+          <m:r>
+            <w:rPr>
+              <w:rFonts w:ascii="Cambria Math" w:eastAsiaTheme="minorEastAsia" w:hAnsi="Cambria Math"/>
+            </w:rPr>
+            <m:t>&lt;0.01</m:t>
+          </m:r>
+        </m:oMath>
+      </m:oMathPara>
+    </w:p>
+    <w:p>
+      <w:pPr>
+        <w:ind w:firstLine="567"/>
+        <w:rPr>
+          <w:rFonts w:eastAsiaTheme="minorEastAsia"/>
+          <w:i/>
+        </w:rPr>
+      </w:pPr>
+      <w:r>
+        <w:rPr>
+          <w:rFonts w:eastAsiaTheme="minorEastAsia"/>
+        </w:rPr>
+        <w:t xml:space="preserve">Отсюда </w:t>
+      </w:r>
+      <m:oMath>
+        <m:r>
+          <w:rPr>
+            <w:rFonts w:ascii="Cambria Math" w:hAnsi="Cambria Math"/>
+            <w:lang w:val="en-US"/>
+          </w:rPr>
+          <m:t>n</m:t>
+        </m:r>
+        <m:r>
+          <w:rPr>
+            <w:rFonts w:ascii="Cambria Math" w:hAnsi="Cambria Math"/>
+          </w:rPr>
+          <m:t>≥2</m:t>
+        </m:r>
+      </m:oMath>
+      <w:r>
+        <w:rPr>
+          <w:rFonts w:eastAsiaTheme="minorEastAsia"/>
+        </w:rPr>
+        <w:t xml:space="preserve"> </w:t>
+      </w:r>
+      <w:r>
+        <w:rPr>
+          <w:rFonts w:eastAsiaTheme="minorEastAsia"/>
+          <w:lang w:val="en-US"/>
+        </w:rPr>
+        <w:t>b</w:t>
+      </w:r>
+      <w:r>
+        <w:rPr>
+          <w:rFonts w:eastAsiaTheme="minorEastAsia"/>
+        </w:rPr>
+        <w:t xml:space="preserve"> </w:t>
+      </w:r>
+      <m:oMath>
+        <m:sSub>
+          <m:sSubPr>
+            <m:ctrlPr>
+              <w:rPr>
+                <w:rFonts w:ascii="Cambria Math" w:hAnsi="Cambria Math"/>
+                <w:i/>
+                <w:lang w:val="en-US"/>
+              </w:rPr>
+            </m:ctrlPr>
+          </m:sSubPr>
+          <m:e>
+            <m:r>
+              <w:rPr>
+                <w:rFonts w:ascii="Cambria Math" w:hAnsi="Cambria Math"/>
+                <w:lang w:val="en-US"/>
+              </w:rPr>
+              <m:t>x</m:t>
+            </m:r>
+          </m:e>
+          <m:sub>
+            <m:r>
+              <w:rPr>
+                <w:rFonts w:ascii="Cambria Math" w:hAnsi="Cambria Math"/>
+              </w:rPr>
+              <m:t>2</m:t>
+            </m:r>
+          </m:sub>
+        </m:sSub>
+      </m:oMath>
+      <w:r>
+        <w:rPr>
+          <w:rFonts w:eastAsiaTheme="minorEastAsia"/>
+        </w:rPr>
+        <w:t xml:space="preserve">является приближенным решением уравнения с точностью до </w:t>
+      </w:r>
+      <m:oMath>
+        <m:r>
+          <w:rPr>
+            <w:rFonts w:ascii="Cambria Math" w:hAnsi="Cambria Math"/>
+            <w:lang w:val="en-US"/>
+          </w:rPr>
+          <m:t>ε</m:t>
+        </m:r>
+        <m:r>
+          <w:rPr>
+            <w:rFonts w:ascii="Cambria Math" w:eastAsiaTheme="minorEastAsia" w:hAnsi="Cambria Math"/>
+          </w:rPr>
+          <m:t>=0.01</m:t>
+        </m:r>
+      </m:oMath>
+      <w:r>
+        <w:rPr>
+          <w:rFonts w:eastAsiaTheme="minorEastAsia"/>
+        </w:rPr>
+        <w:t>.</w:t>
+      </w:r>
+    </w:p>
+    <w:p>
+      <w:pPr>
+        <w:ind w:firstLine="567"/>
+        <w:rPr>
+          <w:i/>
+        </w:rPr>
+      </w:pPr>
+      <m:oMathPara>
+        <m:oMath>
+          <m:sSub>
+            <m:sSubPr>
+              <m:ctrlPr>
+                <w:rPr>
+                  <w:rFonts w:ascii="Cambria Math" w:hAnsi="Cambria Math"/>
+                  <w:i/>
+                </w:rPr>
+              </m:ctrlPr>
+            </m:sSubPr>
+            <m:e>
+              <m:r>
+                <w:rPr>
+                  <w:rFonts w:ascii="Cambria Math" w:hAnsi="Cambria Math"/>
+                </w:rPr>
+                <m:t>x</m:t>
+              </m:r>
+            </m:e>
+            <m:sub>
+              <m:r>
+                <w:rPr>
+                  <w:rFonts w:ascii="Cambria Math" w:hAnsi="Cambria Math"/>
+                </w:rPr>
+                <m:t>2</m:t>
+              </m:r>
+            </m:sub>
+          </m:sSub>
+          <m:r>
+            <w:rPr>
+              <w:rFonts w:ascii="Cambria Math" w:hAnsi="Cambria Math"/>
+            </w:rPr>
+            <m:t>=F</m:t>
+          </m:r>
+          <m:d>
+            <m:dPr>
+              <m:ctrlPr>
+                <w:rPr>
+                  <w:rFonts w:ascii="Cambria Math" w:hAnsi="Cambria Math"/>
+                  <w:i/>
+                </w:rPr>
+              </m:ctrlPr>
+            </m:dPr>
+            <m:e>
+              <m:sSub>
+                <m:sSubPr>
+                  <m:ctrlPr>
+                    <w:rPr>
+                      <w:rFonts w:ascii="Cambria Math" w:hAnsi="Cambria Math"/>
+                      <w:i/>
+                    </w:rPr>
+                  </m:ctrlPr>
+                </m:sSubPr>
+                <m:e>
+                  <m:r>
+                    <w:rPr>
+                      <w:rFonts w:ascii="Cambria Math" w:hAnsi="Cambria Math"/>
+                    </w:rPr>
+                    <m:t>x</m:t>
+                  </m:r>
+                </m:e>
+                <m:sub>
+                  <m:r>
+                    <w:rPr>
+                      <w:rFonts w:ascii="Cambria Math" w:hAnsi="Cambria Math"/>
+                    </w:rPr>
+                    <m:t>1</m:t>
+                  </m:r>
+                </m:sub>
+              </m:sSub>
+            </m:e>
+          </m:d>
+          <m:r>
+            <w:rPr>
+              <w:rFonts w:ascii="Cambria Math" w:hAnsi="Cambria Math"/>
+            </w:rPr>
+            <m:t>=</m:t>
+          </m:r>
+          <m:f>
+            <m:fPr>
+              <m:ctrlPr>
+                <w:rPr>
+                  <w:rFonts w:ascii="Cambria Math" w:hAnsi="Cambria Math"/>
+                  <w:i/>
+                </w:rPr>
+              </m:ctrlPr>
+            </m:fPr>
+            <m:num>
+              <m:r>
+                <w:rPr>
+                  <w:rFonts w:ascii="Cambria Math" w:hAnsi="Cambria Math"/>
+                </w:rPr>
+                <m:t>1</m:t>
+              </m:r>
+            </m:num>
+            <m:den>
+              <m:r>
+                <w:rPr>
+                  <w:rFonts w:ascii="Cambria Math" w:hAnsi="Cambria Math"/>
+                </w:rPr>
+                <m:t>10</m:t>
+              </m:r>
+            </m:den>
+          </m:f>
+          <m:d>
+            <m:dPr>
+              <m:ctrlPr>
+                <w:rPr>
+                  <w:rFonts w:ascii="Cambria Math" w:hAnsi="Cambria Math"/>
+                  <w:i/>
+                </w:rPr>
+              </m:ctrlPr>
+            </m:dPr>
+            <m:e>
+              <m:f>
+                <m:fPr>
+                  <m:ctrlPr>
+                    <w:rPr>
+                      <w:rFonts w:ascii="Cambria Math" w:hAnsi="Cambria Math"/>
+                      <w:i/>
+                    </w:rPr>
+                  </m:ctrlPr>
+                </m:fPr>
+                <m:num>
+                  <m:r>
+                    <w:rPr>
+                      <w:rFonts w:ascii="Cambria Math" w:hAnsi="Cambria Math"/>
+                    </w:rPr>
+                    <m:t>1</m:t>
+                  </m:r>
+                </m:num>
+                <m:den>
+                  <m:r>
+                    <w:rPr>
+                      <w:rFonts w:ascii="Cambria Math" w:hAnsi="Cambria Math"/>
+                    </w:rPr>
+                    <m:t>100</m:t>
+                  </m:r>
+                </m:den>
+              </m:f>
+              <m:r>
+                <w:rPr>
+                  <w:rFonts w:ascii="Cambria Math" w:hAnsi="Cambria Math"/>
+                </w:rPr>
+                <m:t>+1</m:t>
+              </m:r>
+            </m:e>
+          </m:d>
+          <m:r>
+            <w:rPr>
+              <w:rFonts w:ascii="Cambria Math" w:hAnsi="Cambria Math"/>
+            </w:rPr>
+            <m:t>=0.101</m:t>
+          </m:r>
+        </m:oMath>
+      </m:oMathPara>
+    </w:p>
+    <w:p>
+      <w:pPr>
+        <w:ind w:firstLine="567"/>
+        <w:rPr>
+          <w:rFonts w:eastAsiaTheme="minorEastAsia"/>
+        </w:rPr>
+      </w:pPr>
       <w:r>
         <w:t>Задание 3</w:t>
       </w:r>
+      <w:bookmarkStart w:id="0" w:name="_GoBack"/>
+      <w:bookmarkEnd w:id="0"/>
     </w:p>
     <w:p>
       <w:pPr>

</xml_diff>

<commit_message>
Updated title list of Lab 1
</commit_message>
<xml_diff>
--- a/in_process/Lab_1 (general).docx
+++ b/in_process/Lab_1 (general).docx
@@ -115,6 +115,7 @@
                 <w:dataBinding w:prefixMappings="xmlns:ns0='http://schemas.openxmlformats.org/package/2006/metadata/core-properties' xmlns:ns1='http://purl.org/dc/elements/1.1/'" w:xpath="/ns0:coreProperties[1]/ns1:title[1]" w:storeItemID="{6C3C8BC8-F283-45AE-878A-BAB7291924A1}"/>
                 <w:text/>
               </w:sdtPr>
+              <w:sdtEndPr/>
               <w:sdtContent>
                 <w:tc>
                   <w:tcPr>
@@ -168,6 +169,7 @@
                 <w:dataBinding w:prefixMappings="xmlns:ns0='http://schemas.openxmlformats.org/package/2006/metadata/core-properties' xmlns:ns1='http://purl.org/dc/elements/1.1/'" w:xpath="/ns0:coreProperties[1]/ns1:subject[1]" w:storeItemID="{6C3C8BC8-F283-45AE-878A-BAB7291924A1}"/>
                 <w:text/>
               </w:sdtPr>
+              <w:sdtEndPr/>
               <w:sdtContent>
                 <w:tc>
                   <w:tcPr>
@@ -265,6 +267,7 @@
                     <w:dataBinding w:prefixMappings="xmlns:ns0='http://schemas.openxmlformats.org/package/2006/metadata/core-properties' xmlns:ns1='http://purl.org/dc/elements/1.1/'" w:xpath="/ns0:coreProperties[1]/ns1:creator[1]" w:storeItemID="{6C3C8BC8-F283-45AE-878A-BAB7291924A1}"/>
                     <w:text/>
                   </w:sdtPr>
+                  <w:sdtEndPr/>
                   <w:sdtContent>
                     <w:r>
                       <w:rPr>
@@ -549,7 +552,18 @@
                             <w:txbxContent>
                               <w:p>
                                 <w:r>
-                                  <w:t>Работа сдана 8.11.2013 г.</w:t>
+                                  <w:t xml:space="preserve">Работа сдана </w:t>
+                                </w:r>
+                                <w:r>
+                                  <w:rPr>
+                                    <w:lang w:val="en-US"/>
+                                  </w:rPr>
+                                  <w:t>15</w:t>
+                                </w:r>
+                                <w:bookmarkStart w:id="0" w:name="_GoBack"/>
+                                <w:bookmarkEnd w:id="0"/>
+                                <w:r>
+                                  <w:t>.11.2013 г.</w:t>
                                 </w:r>
                               </w:p>
                               <w:p>
@@ -586,12 +600,27 @@
               </mc:Choice>
               <mc:Fallback>
                 <w:pict>
+                  <v:shapetype id="_x0000_t202" coordsize="21600,21600" o:spt="202" path="m,l,21600r21600,l21600,xe">
+                    <v:stroke joinstyle="miter"/>
+                    <v:path gradientshapeok="t" o:connecttype="rect"/>
+                  </v:shapetype>
                   <v:shape id="Text Box 2" o:spid="_x0000_s1027" type="#_x0000_t202" style="position:absolute;margin-left:-1.4pt;margin-top:190.8pt;width:186.95pt;height:110.55pt;z-index:251663360;visibility:visible;mso-wrap-style:square;mso-width-percent:400;mso-height-percent:200;mso-wrap-distance-left:9pt;mso-wrap-distance-top:0;mso-wrap-distance-right:9pt;mso-wrap-distance-bottom:0;mso-position-horizontal:absolute;mso-position-horizontal-relative:text;mso-position-vertical:absolute;mso-position-vertical-relative:text;mso-width-percent:400;mso-height-percent:200;mso-width-relative:margin;mso-height-relative:margin;v-text-anchor:top" o:gfxdata="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" stroked="f">
                     <v:textbox style="mso-fit-shape-to-text:t">
                       <w:txbxContent>
                         <w:p>
                           <w:r>
-                            <w:t>Работа сдана 8.11.2013 г.</w:t>
+                            <w:t xml:space="preserve">Работа сдана </w:t>
+                          </w:r>
+                          <w:r>
+                            <w:rPr>
+                              <w:lang w:val="en-US"/>
+                            </w:rPr>
+                            <w:t>15</w:t>
+                          </w:r>
+                          <w:bookmarkStart w:id="1" w:name="_GoBack"/>
+                          <w:bookmarkEnd w:id="1"/>
+                          <w:r>
+                            <w:t>.11.2013 г.</w:t>
                           </w:r>
                         </w:p>
                         <w:p>
@@ -675,21 +704,7 @@
         <w:rPr>
           <w:rFonts w:eastAsiaTheme="minorEastAsia"/>
         </w:rPr>
-        <w:t xml:space="preserve"> для следующего интегрального уравнения Ф</w:t>
-      </w:r>
-      <w:proofErr w:type="spellStart"/>
-      <w:r>
-        <w:rPr>
-          <w:rFonts w:eastAsiaTheme="minorEastAsia"/>
-        </w:rPr>
-        <w:t>редгольма</w:t>
-      </w:r>
-      <w:proofErr w:type="spellEnd"/>
-      <w:r>
-        <w:rPr>
-          <w:rFonts w:eastAsiaTheme="minorEastAsia"/>
-        </w:rPr>
-        <w:t xml:space="preserve"> 2-ого рода в </w:t>
+        <w:t xml:space="preserve"> для следующего интегрального уравнения Фредгольма 2-ого рода в </w:t>
       </w:r>
       <w:proofErr w:type="spellStart"/>
       <w:r>
@@ -1132,9 +1147,11 @@
       </w:r>
       <m:oMath>
         <m:r>
+          <m:rPr>
+            <m:sty m:val="p"/>
+          </m:rPr>
           <w:rPr>
             <w:rFonts w:ascii="Cambria Math" w:eastAsiaTheme="minorEastAsia" w:hAnsi="Cambria Math"/>
-            <w:lang w:val="en-US"/>
           </w:rPr>
           <w:br/>
         </m:r>
@@ -1146,7 +1163,26 @@
               <w:rFonts w:ascii="Cambria Math" w:eastAsiaTheme="minorEastAsia" w:hAnsi="Cambria Math"/>
               <w:lang w:val="en-US"/>
             </w:rPr>
-            <m:t xml:space="preserve">F(x)= </m:t>
+            <m:t>F</m:t>
+          </m:r>
+          <m:r>
+            <w:rPr>
+              <w:rFonts w:ascii="Cambria Math" w:eastAsiaTheme="minorEastAsia" w:hAnsi="Cambria Math"/>
+            </w:rPr>
+            <m:t>(</m:t>
+          </m:r>
+          <m:r>
+            <w:rPr>
+              <w:rFonts w:ascii="Cambria Math" w:eastAsiaTheme="minorEastAsia" w:hAnsi="Cambria Math"/>
+              <w:lang w:val="en-US"/>
+            </w:rPr>
+            <m:t>x</m:t>
+          </m:r>
+          <m:r>
+            <w:rPr>
+              <w:rFonts w:ascii="Cambria Math" w:eastAsiaTheme="minorEastAsia" w:hAnsi="Cambria Math"/>
+            </w:rPr>
+            <m:t xml:space="preserve">)= </m:t>
           </m:r>
           <m:r>
             <w:rPr>
@@ -2191,7 +2227,6 @@
         <w:ind w:firstLine="567"/>
         <w:rPr>
           <w:rFonts w:eastAsiaTheme="minorEastAsia"/>
-          <w:lang w:val="en-US"/>
         </w:rPr>
       </w:pPr>
       <w:r>
@@ -3209,14 +3244,7 @@
               <w:rFonts w:ascii="Cambria Math" w:hAnsi="Cambria Math"/>
               <w:lang w:val="en-US"/>
             </w:rPr>
-            <m:t>n</m:t>
-          </m:r>
-          <m:r>
-            <w:rPr>
-              <w:rFonts w:ascii="Cambria Math" w:hAnsi="Cambria Math"/>
-              <w:lang w:val="en-US"/>
-            </w:rPr>
-            <m:t>≥4</m:t>
+            <m:t>n≥4</m:t>
           </m:r>
         </m:oMath>
       </m:oMathPara>
@@ -3246,13 +3274,7 @@
           <w:rPr>
             <w:rFonts w:ascii="Cambria Math" w:hAnsi="Cambria Math"/>
           </w:rPr>
-          <m:t>=</m:t>
-        </m:r>
-        <m:r>
-          <w:rPr>
-            <w:rFonts w:ascii="Cambria Math" w:hAnsi="Cambria Math"/>
-          </w:rPr>
-          <m:t>4</m:t>
+          <m:t>=4</m:t>
         </m:r>
       </m:oMath>
       <w:r>
@@ -4202,13 +4224,7 @@
               <w:rPr>
                 <w:rFonts w:ascii="Cambria Math" w:hAnsi="Cambria Math"/>
               </w:rPr>
-              <m:t>)</m:t>
-            </m:r>
-            <m:r>
-              <w:rPr>
-                <w:rFonts w:ascii="Cambria Math" w:hAnsi="Cambria Math"/>
-              </w:rPr>
-              <m:t>ds</m:t>
+              <m:t>)ds</m:t>
             </m:r>
           </m:e>
         </m:nary>
@@ -4840,13 +4856,7 @@
                     <w:rPr>
                       <w:rFonts w:ascii="Cambria Math" w:eastAsiaTheme="minorEastAsia" w:hAnsi="Cambria Math"/>
                     </w:rPr>
-                    <m:t>-</m:t>
-                  </m:r>
-                  <m:r>
-                    <w:rPr>
-                      <w:rFonts w:ascii="Cambria Math" w:eastAsiaTheme="minorEastAsia" w:hAnsi="Cambria Math"/>
-                    </w:rPr>
-                    <m:t>x</m:t>
+                    <m:t>-x</m:t>
                   </m:r>
                 </m:e>
               </m:d>
@@ -4934,19 +4944,7 @@
             <w:rPr>
               <w:rFonts w:ascii="Cambria Math" w:eastAsiaTheme="minorEastAsia" w:hAnsi="Cambria Math"/>
             </w:rPr>
-            <m:t>=</m:t>
-          </m:r>
-          <m:r>
-            <w:rPr>
-              <w:rFonts w:ascii="Cambria Math" w:eastAsiaTheme="minorEastAsia" w:hAnsi="Cambria Math"/>
-            </w:rPr>
-            <m:t>3.72</m:t>
-          </m:r>
-          <m:r>
-            <w:rPr>
-              <w:rFonts w:ascii="Cambria Math" w:eastAsiaTheme="minorEastAsia" w:hAnsi="Cambria Math"/>
-            </w:rPr>
-            <m:t>∙</m:t>
+            <m:t>=3.72∙</m:t>
           </m:r>
           <m:sSup>
             <m:sSupPr>
@@ -4970,13 +4968,7 @@
                 <w:rPr>
                   <w:rFonts w:ascii="Cambria Math" w:eastAsiaTheme="minorEastAsia" w:hAnsi="Cambria Math"/>
                 </w:rPr>
-                <m:t>-</m:t>
-              </m:r>
-              <m:r>
-                <w:rPr>
-                  <w:rFonts w:ascii="Cambria Math" w:eastAsiaTheme="minorEastAsia" w:hAnsi="Cambria Math"/>
-                </w:rPr>
-                <m:t>4</m:t>
+                <m:t>-4</m:t>
               </m:r>
             </m:sup>
           </m:sSup>
@@ -5057,10 +5049,7 @@
         </w:rPr>
       </w:pPr>
       <w:r>
-        <w:t>Оценим ядро</w:t>
-      </w:r>
-      <w:r>
-        <w:t xml:space="preserve"> </w:t>
+        <w:t xml:space="preserve">Оценим ядро </w:t>
       </w:r>
       <m:oMath>
         <m:r>
@@ -5436,13 +5425,7 @@
                     <w:rPr>
                       <w:rFonts w:ascii="Cambria Math" w:eastAsiaTheme="minorEastAsia" w:hAnsi="Cambria Math"/>
                     </w:rPr>
-                    <m:t>dsdt</m:t>
-                  </m:r>
-                  <m:r>
-                    <w:rPr>
-                      <w:rFonts w:ascii="Cambria Math" w:eastAsiaTheme="minorEastAsia" w:hAnsi="Cambria Math"/>
-                    </w:rPr>
-                    <m:t xml:space="preserve">= </m:t>
+                    <m:t xml:space="preserve">dsdt= </m:t>
                   </m:r>
                 </m:e>
               </m:nary>
@@ -5763,13 +5746,7 @@
           <w:rPr>
             <w:rFonts w:ascii="Cambria Math" w:eastAsiaTheme="minorEastAsia" w:hAnsi="Cambria Math"/>
           </w:rPr>
-          <m:t>λ</m:t>
-        </m:r>
-        <m:r>
-          <w:rPr>
-            <w:rFonts w:ascii="Cambria Math" w:eastAsiaTheme="minorEastAsia" w:hAnsi="Cambria Math"/>
-          </w:rPr>
-          <m:t>=</m:t>
+          <m:t>λ=</m:t>
         </m:r>
         <m:f>
           <m:fPr>
@@ -6309,13 +6286,7 @@
             <w:rPr>
               <w:rFonts w:ascii="Cambria Math" w:eastAsiaTheme="minorEastAsia" w:hAnsi="Cambria Math"/>
             </w:rPr>
-            <m:t>=</m:t>
-          </m:r>
-          <m:r>
-            <w:rPr>
-              <w:rFonts w:ascii="Cambria Math" w:eastAsiaTheme="minorEastAsia" w:hAnsi="Cambria Math"/>
-            </w:rPr>
-            <m:t>3.72∙</m:t>
+            <m:t>=3.72∙</m:t>
           </m:r>
           <m:sSup>
             <m:sSupPr>
@@ -6737,13 +6708,7 @@
           <w:rPr>
             <w:rFonts w:ascii="Cambria Math" w:hAnsi="Cambria Math"/>
           </w:rPr>
-          <m:t>=</m:t>
-        </m:r>
-        <m:r>
-          <w:rPr>
-            <w:rFonts w:ascii="Cambria Math" w:hAnsi="Cambria Math"/>
-          </w:rPr>
-          <m:t>0</m:t>
+          <m:t>=0</m:t>
         </m:r>
       </m:oMath>
       <w:r>
@@ -7078,7 +7043,6 @@
           <m:r>
             <w:rPr>
               <w:rFonts w:ascii="Cambria Math" w:hAnsi="Cambria Math"/>
-              <w:lang w:val="en-US"/>
             </w:rPr>
             <m:t xml:space="preserve"> </m:t>
           </m:r>
@@ -7199,7 +7163,6 @@
         <w:ind w:firstLine="567"/>
         <w:rPr>
           <w:rFonts w:eastAsiaTheme="minorEastAsia"/>
-          <w:lang w:val="en-US"/>
         </w:rPr>
       </w:pPr>
       <w:r>
@@ -7590,19 +7553,7 @@
                   <w:rPr>
                     <w:rFonts w:ascii="Cambria Math" w:hAnsi="Cambria Math"/>
                   </w:rPr>
-                  <m:t>-r</m:t>
-                </m:r>
-                <m:r>
-                  <w:rPr>
-                    <w:rFonts w:ascii="Cambria Math" w:hAnsi="Cambria Math"/>
-                  </w:rPr>
-                  <m:t>≤x≤</m:t>
-                </m:r>
-                <m:r>
-                  <w:rPr>
-                    <w:rFonts w:ascii="Cambria Math" w:hAnsi="Cambria Math"/>
-                  </w:rPr>
-                  <m:t>r</m:t>
+                  <m:t>-r≤x≤r</m:t>
                 </m:r>
               </m:lim>
             </m:limLow>
@@ -8658,8 +8609,6 @@
       <w:r>
         <w:t>Задание 3</w:t>
       </w:r>
-      <w:bookmarkStart w:id="0" w:name="_GoBack"/>
-      <w:bookmarkEnd w:id="0"/>
     </w:p>
     <w:p>
       <w:pPr>
@@ -10240,36 +10189,6 @@
         </w:p>
       </w:docPartBody>
     </w:docPart>
-    <w:docPart>
-      <w:docPartPr>
-        <w:name w:val="53B11EB2C9EC4A41A91926EDF53501B0"/>
-        <w:category>
-          <w:name w:val="General"/>
-          <w:gallery w:val="placeholder"/>
-        </w:category>
-        <w:types>
-          <w:type w:val="bbPlcHdr"/>
-        </w:types>
-        <w:behaviors>
-          <w:behavior w:val="content"/>
-        </w:behaviors>
-        <w:guid w:val="{55069780-EF50-4E02-B395-5118ABCF0D7B}"/>
-      </w:docPartPr>
-      <w:docPartBody>
-        <w:p>
-          <w:pPr>
-            <w:pStyle w:val="53B11EB2C9EC4A41A91926EDF53501B0"/>
-          </w:pPr>
-          <w:r>
-            <w:rPr>
-              <w:b/>
-              <w:bCs/>
-            </w:rPr>
-            <w:t>[Type the author name]</w:t>
-          </w:r>
-        </w:p>
-      </w:docPartBody>
-    </w:docPart>
   </w:docParts>
 </w:glossaryDocument>
 </file>
@@ -10299,10 +10218,11 @@
   </w:font>
   <w:font w:name="Tahoma">
     <w:panose1 w:val="020B0604030504040204"/>
-    <w:charset w:val="CC"/>
+    <w:charset w:val="00"/>
     <w:family w:val="swiss"/>
+    <w:notTrueType/>
     <w:pitch w:val="variable"/>
-    <w:sig w:usb0="E1002EFF" w:usb1="C000605B" w:usb2="00000029" w:usb3="00000000" w:csb0="000101FF" w:csb1="00000000"/>
+    <w:sig w:usb0="00000003" w:usb1="00000000" w:usb2="00000000" w:usb3="00000000" w:csb0="00000001" w:csb1="00000000"/>
   </w:font>
   <w:font w:name="Cambria Math">
     <w:panose1 w:val="02040503050406030204"/>
@@ -10328,6 +10248,7 @@
   </w:compat>
   <w:rsids>
     <w:rsidRoot w:val="00AC078D"/>
+    <w:rsid w:val="009051C1"/>
     <w:rsid w:val="00AC078D"/>
     <w:rsid w:val="00EA3C7D"/>
   </w:rsids>

</xml_diff>

<commit_message>
Final version of Lab 1
</commit_message>
<xml_diff>
--- a/in_process/Lab_1 (general).docx
+++ b/in_process/Lab_1 (general).docx
@@ -115,6 +115,7 @@
                 <w:dataBinding w:prefixMappings="xmlns:ns0='http://schemas.openxmlformats.org/package/2006/metadata/core-properties' xmlns:ns1='http://purl.org/dc/elements/1.1/'" w:xpath="/ns0:coreProperties[1]/ns1:title[1]" w:storeItemID="{6C3C8BC8-F283-45AE-878A-BAB7291924A1}"/>
                 <w:text/>
               </w:sdtPr>
+              <w:sdtEndPr/>
               <w:sdtContent>
                 <w:tc>
                   <w:tcPr>
@@ -168,6 +169,7 @@
                 <w:dataBinding w:prefixMappings="xmlns:ns0='http://schemas.openxmlformats.org/package/2006/metadata/core-properties' xmlns:ns1='http://purl.org/dc/elements/1.1/'" w:xpath="/ns0:coreProperties[1]/ns1:subject[1]" w:storeItemID="{6C3C8BC8-F283-45AE-878A-BAB7291924A1}"/>
                 <w:text/>
               </w:sdtPr>
+              <w:sdtEndPr/>
               <w:sdtContent>
                 <w:tc>
                   <w:tcPr>
@@ -259,12 +261,10 @@
                     </w:rPr>
                     <w:alias w:val="Author"/>
                     <w:id w:val="15524260"/>
-                    <w:placeholder>
-                      <w:docPart w:val="53B11EB2C9EC4A41A91926EDF53501B0"/>
-                    </w:placeholder>
                     <w:dataBinding w:prefixMappings="xmlns:ns0='http://schemas.openxmlformats.org/package/2006/metadata/core-properties' xmlns:ns1='http://purl.org/dc/elements/1.1/'" w:xpath="/ns0:coreProperties[1]/ns1:creator[1]" w:storeItemID="{6C3C8BC8-F283-45AE-878A-BAB7291924A1}"/>
                     <w:text/>
                   </w:sdtPr>
+                  <w:sdtEndPr/>
                   <w:sdtContent>
                     <w:r>
                       <w:rPr>
@@ -413,9 +413,11 @@
                                 </w:r>
                               </w:p>
                               <w:p>
+                                <w:proofErr w:type="spellStart"/>
                                 <w:r>
                                   <w:t>Дайняк</w:t>
                                 </w:r>
+                                <w:proofErr w:type="spellEnd"/>
                                 <w:r>
                                   <w:t xml:space="preserve"> Виктор Владимирович</w:t>
                                 </w:r>
@@ -470,9 +472,11 @@
                           </w:r>
                         </w:p>
                         <w:p>
+                          <w:proofErr w:type="spellStart"/>
                           <w:r>
                             <w:t>Дайняк</w:t>
                           </w:r>
+                          <w:proofErr w:type="spellEnd"/>
                           <w:r>
                             <w:t xml:space="preserve"> Виктор Владимирович</w:t>
                           </w:r>
@@ -548,9 +552,6 @@
                                   <w:t xml:space="preserve">Работа сдана </w:t>
                                 </w:r>
                                 <w:r>
-                                  <w:rPr>
-                                    <w:lang w:val="en-US"/>
-                                  </w:rPr>
                                   <w:t>15</w:t>
                                 </w:r>
                                 <w:r>
@@ -558,8 +559,13 @@
                                 </w:r>
                               </w:p>
                               <w:p>
+                                <w:proofErr w:type="gramStart"/>
                                 <w:r>
-                                  <w:t>Зачтена _______________ 2013 г.</w:t>
+                                  <w:t>Зачтена</w:t>
+                                </w:r>
+                                <w:proofErr w:type="gramEnd"/>
+                                <w:r>
+                                  <w:t xml:space="preserve"> _______________ 2013 г.</w:t>
                                 </w:r>
                               </w:p>
                               <w:p>
@@ -604,8 +610,13 @@
                           </w:r>
                         </w:p>
                         <w:p>
+                          <w:proofErr w:type="gramStart"/>
                           <w:r>
-                            <w:t>Зачтена _______________ 2013 г.</w:t>
+                            <w:t>Зачтена</w:t>
+                          </w:r>
+                          <w:proofErr w:type="gramEnd"/>
+                          <w:r>
+                            <w:t xml:space="preserve"> _______________ 2013 г.</w:t>
                           </w:r>
                         </w:p>
                         <w:p>
@@ -657,7 +668,15 @@
         </w:rPr>
       </w:pPr>
       <w:r>
-        <w:t xml:space="preserve">Определите, при каких </w:t>
+        <w:t xml:space="preserve">Определите, </w:t>
+      </w:r>
+      <w:proofErr w:type="gramStart"/>
+      <w:r>
+        <w:t>при</w:t>
+      </w:r>
+      <w:proofErr w:type="gramEnd"/>
+      <w:r>
+        <w:t xml:space="preserve"> каких </w:t>
       </w:r>
       <m:oMath>
         <m:r>
@@ -671,7 +690,21 @@
         <w:rPr>
           <w:rFonts w:eastAsiaTheme="minorEastAsia"/>
         </w:rPr>
-        <w:t xml:space="preserve"> для следующего интегрального уравнения Фредгольма 2-ого рода в простарнстве </w:t>
+        <w:t xml:space="preserve"> для следующего интегрального уравнения Фредгольма 2-ого рода в </w:t>
+      </w:r>
+      <w:proofErr w:type="spellStart"/>
+      <w:r>
+        <w:rPr>
+          <w:rFonts w:eastAsiaTheme="minorEastAsia"/>
+        </w:rPr>
+        <w:t>простарнстве</w:t>
+      </w:r>
+      <w:proofErr w:type="spellEnd"/>
+      <w:r>
+        <w:rPr>
+          <w:rFonts w:eastAsiaTheme="minorEastAsia"/>
+        </w:rPr>
+        <w:t xml:space="preserve"> </w:t>
       </w:r>
       <m:oMath>
         <m:r>
@@ -1043,7 +1076,21 @@
         <w:rPr>
           <w:rFonts w:eastAsiaTheme="minorEastAsia"/>
         </w:rPr>
-        <w:t xml:space="preserve"> являются полными, то нужно показать, что отображение </w:t>
+        <w:t xml:space="preserve"> являются полными, то нужно показать, что </w:t>
+      </w:r>
+      <w:proofErr w:type="gramStart"/>
+      <w:r>
+        <w:rPr>
+          <w:rFonts w:eastAsiaTheme="minorEastAsia"/>
+        </w:rPr>
+        <w:t>отображение</w:t>
+      </w:r>
+      <w:proofErr w:type="gramEnd"/>
+      <w:r>
+        <w:rPr>
+          <w:rFonts w:eastAsiaTheme="minorEastAsia"/>
+        </w:rPr>
+        <w:t xml:space="preserve"> </w:t>
       </w:r>
       <m:oMath>
         <m:r>
@@ -1057,7 +1104,21 @@
         <w:rPr>
           <w:rFonts w:eastAsiaTheme="minorEastAsia"/>
         </w:rPr>
-        <w:t xml:space="preserve"> сжимающее на соответствующих прострнствах.</w:t>
+        <w:t xml:space="preserve"> сжимающее на соответствующих </w:t>
+      </w:r>
+      <w:proofErr w:type="spellStart"/>
+      <w:r>
+        <w:rPr>
+          <w:rFonts w:eastAsiaTheme="minorEastAsia"/>
+        </w:rPr>
+        <w:t>прострнствах</w:t>
+      </w:r>
+      <w:proofErr w:type="spellEnd"/>
+      <w:r>
+        <w:rPr>
+          <w:rFonts w:eastAsiaTheme="minorEastAsia"/>
+        </w:rPr>
+        <w:t>.</w:t>
       </w:r>
     </w:p>
     <w:p>
@@ -1312,7 +1373,21 @@
         <w:rPr>
           <w:rFonts w:eastAsiaTheme="minorEastAsia"/>
         </w:rPr>
-        <w:t xml:space="preserve">, такая что для всех </w:t>
+        <w:t xml:space="preserve">, </w:t>
+      </w:r>
+      <w:proofErr w:type="gramStart"/>
+      <w:r>
+        <w:rPr>
+          <w:rFonts w:eastAsiaTheme="minorEastAsia"/>
+        </w:rPr>
+        <w:t>такая</w:t>
+      </w:r>
+      <w:proofErr w:type="gramEnd"/>
+      <w:r>
+        <w:rPr>
+          <w:rFonts w:eastAsiaTheme="minorEastAsia"/>
+        </w:rPr>
+        <w:t xml:space="preserve"> что для всех </w:t>
       </w:r>
       <m:oMath>
         <m:r>
@@ -2144,7 +2219,21 @@
         <w:rPr>
           <w:rFonts w:eastAsiaTheme="minorEastAsia"/>
         </w:rPr>
-        <w:t xml:space="preserve">Таким образом </w:t>
+        <w:t xml:space="preserve">Таким </w:t>
+      </w:r>
+      <w:proofErr w:type="gramStart"/>
+      <w:r>
+        <w:rPr>
+          <w:rFonts w:eastAsiaTheme="minorEastAsia"/>
+        </w:rPr>
+        <w:t>образом</w:t>
+      </w:r>
+      <w:proofErr w:type="gramEnd"/>
+      <w:r>
+        <w:rPr>
+          <w:rFonts w:eastAsiaTheme="minorEastAsia"/>
+        </w:rPr>
+        <w:t xml:space="preserve"> </w:t>
       </w:r>
       <m:oMath>
         <m:r>
@@ -4024,14 +4113,25 @@
         </w:rPr>
       </w:pPr>
       <w:r>
-        <w:t xml:space="preserve">Так как исходное уравнение представляет собой интегральное уравнение с вырожденным ядром, то можно вычислить его точное решение. Обозначим через </w:t>
+        <w:t>Так как исходное уравнение представляет собой интегральное уравнение с вырожденным ядром, то можно вычислить его точное решение. Обозначим через</w:t>
+      </w:r>
+      <w:proofErr w:type="gramStart"/>
+      <w:r>
+        <w:t xml:space="preserve"> </w:t>
       </w:r>
       <m:oMath>
         <m:r>
           <w:rPr>
             <w:rFonts w:ascii="Cambria Math" w:hAnsi="Cambria Math"/>
           </w:rPr>
-          <m:t>С=</m:t>
+          <m:t>С</m:t>
+        </m:r>
+        <w:proofErr w:type="gramEnd"/>
+        <m:r>
+          <w:rPr>
+            <w:rFonts w:ascii="Cambria Math" w:hAnsi="Cambria Math"/>
+          </w:rPr>
+          <m:t>=</m:t>
         </m:r>
         <m:nary>
           <m:naryPr>
@@ -4564,6 +4664,7 @@
           </m:e>
         </m:d>
       </m:oMath>
+      <w:proofErr w:type="gramStart"/>
       <w:r>
         <w:rPr>
           <w:rFonts w:eastAsiaTheme="minorEastAsia"/>
@@ -4577,6 +4678,7 @@
         </w:rPr>
         <w:t>:</w:t>
       </w:r>
+      <w:proofErr w:type="gramEnd"/>
     </w:p>
     <w:p>
       <w:pPr>
@@ -6599,7 +6701,14 @@
         <w:rPr>
           <w:rFonts w:eastAsiaTheme="minorEastAsia"/>
         </w:rPr>
-        <w:t xml:space="preserve"> к виду </w:t>
+        <w:t xml:space="preserve"> к виду</w:t>
+      </w:r>
+      <w:proofErr w:type="gramStart"/>
+      <w:r>
+        <w:rPr>
+          <w:rFonts w:eastAsiaTheme="minorEastAsia"/>
+        </w:rPr>
+        <w:t xml:space="preserve"> </w:t>
       </w:r>
       <m:oMath>
         <m:r>
@@ -6646,7 +6755,14 @@
         <w:rPr>
           <w:rFonts w:eastAsiaTheme="minorEastAsia"/>
         </w:rPr>
-        <w:t xml:space="preserve"> и найдем точку </w:t>
+        <w:t xml:space="preserve"> </w:t>
+      </w:r>
+      <w:proofErr w:type="gramEnd"/>
+      <w:r>
+        <w:rPr>
+          <w:rFonts w:eastAsiaTheme="minorEastAsia"/>
+        </w:rPr>
+        <w:t xml:space="preserve">и найдем точку </w:t>
       </w:r>
       <m:oMath>
         <m:sSub>
@@ -7051,7 +7167,21 @@
         <w:rPr>
           <w:rFonts w:eastAsiaTheme="minorEastAsia"/>
         </w:rPr>
-        <w:t xml:space="preserve"> – дифференцируема, то в качестве константы Липшица возьмем </w:t>
+        <w:t xml:space="preserve"> – </w:t>
+      </w:r>
+      <w:proofErr w:type="gramStart"/>
+      <w:r>
+        <w:rPr>
+          <w:rFonts w:eastAsiaTheme="minorEastAsia"/>
+        </w:rPr>
+        <w:t>дифференцируема</w:t>
+      </w:r>
+      <w:proofErr w:type="gramEnd"/>
+      <w:r>
+        <w:rPr>
+          <w:rFonts w:eastAsiaTheme="minorEastAsia"/>
+        </w:rPr>
+        <w:t xml:space="preserve">, то в качестве константы Липшица возьмем </w:t>
       </w:r>
       <m:oMath>
         <m:r>
@@ -10393,6 +10523,7 @@
       <w:pPr>
         <w:ind w:firstLine="567"/>
         <w:rPr>
+          <w:rFonts w:eastAsiaTheme="minorEastAsia"/>
           <w:i/>
           <w:lang w:val="en-US"/>
         </w:rPr>
@@ -10424,7 +10555,7 @@
                 <w:rPr>
                   <w:rFonts w:ascii="Cambria Math" w:eastAsiaTheme="minorEastAsia" w:hAnsi="Cambria Math"/>
                 </w:rPr>
-                <m:t>2</m:t>
+                <m:t>3</m:t>
               </m:r>
             </m:sub>
           </m:sSub>
@@ -10432,13 +10563,7 @@
             <w:rPr>
               <w:rFonts w:ascii="Cambria Math" w:eastAsiaTheme="minorEastAsia" w:hAnsi="Cambria Math"/>
             </w:rPr>
-            <m:t>=</m:t>
-          </m:r>
-          <m:r>
-            <w:rPr>
-              <w:rFonts w:ascii="Cambria Math" w:eastAsiaTheme="minorEastAsia" w:hAnsi="Cambria Math"/>
-            </w:rPr>
-            <m:t>0.33</m:t>
+            <m:t>=0.33</m:t>
           </m:r>
           <m:func>
             <m:funcPr>
@@ -10644,6 +10769,571 @@
     </w:p>
     <w:p>
       <w:pPr>
+        <w:ind w:firstLine="567"/>
+        <w:rPr>
+          <w:rFonts w:eastAsiaTheme="minorEastAsia"/>
+        </w:rPr>
+      </w:pPr>
+      <w:r>
+        <w:rPr>
+          <w:rFonts w:eastAsiaTheme="minorEastAsia"/>
+        </w:rPr>
+        <w:t>Оценим расстояние до неподвижной точки:</w:t>
+      </w:r>
+    </w:p>
+    <w:p>
+      <w:pPr>
+        <w:ind w:firstLine="567"/>
+      </w:pPr>
+      <m:oMathPara>
+        <m:oMathParaPr>
+          <m:jc m:val="center"/>
+        </m:oMathParaPr>
+        <m:oMath>
+          <m:sSub>
+            <m:sSubPr>
+              <m:ctrlPr>
+                <w:rPr>
+                  <w:rFonts w:ascii="Cambria Math" w:eastAsiaTheme="minorEastAsia" w:hAnsi="Cambria Math"/>
+                  <w:i/>
+                </w:rPr>
+              </m:ctrlPr>
+            </m:sSubPr>
+            <m:e>
+              <m:d>
+                <m:dPr>
+                  <m:begChr m:val="‖"/>
+                  <m:endChr m:val="‖"/>
+                  <m:ctrlPr>
+                    <w:rPr>
+                      <w:rFonts w:ascii="Cambria Math" w:eastAsiaTheme="minorEastAsia" w:hAnsi="Cambria Math"/>
+                      <w:i/>
+                    </w:rPr>
+                  </m:ctrlPr>
+                </m:dPr>
+                <m:e>
+                  <m:sSub>
+                    <m:sSubPr>
+                      <m:ctrlPr>
+                        <w:rPr>
+                          <w:rFonts w:ascii="Cambria Math" w:eastAsiaTheme="minorEastAsia" w:hAnsi="Cambria Math"/>
+                          <w:i/>
+                          <w:lang w:val="en-US"/>
+                        </w:rPr>
+                      </m:ctrlPr>
+                    </m:sSubPr>
+                    <m:e>
+                      <m:r>
+                        <w:rPr>
+                          <w:rFonts w:ascii="Cambria Math" w:eastAsiaTheme="minorEastAsia" w:hAnsi="Cambria Math"/>
+                          <w:lang w:val="en-US"/>
+                        </w:rPr>
+                        <m:t>x</m:t>
+                      </m:r>
+                    </m:e>
+                    <m:sub>
+                      <m:r>
+                        <w:rPr>
+                          <w:rFonts w:ascii="Cambria Math" w:eastAsiaTheme="minorEastAsia" w:hAnsi="Cambria Math"/>
+                          <w:lang w:val="en-US"/>
+                        </w:rPr>
+                        <m:t>3</m:t>
+                      </m:r>
+                    </m:sub>
+                  </m:sSub>
+                  <m:r>
+                    <w:rPr>
+                      <w:rFonts w:ascii="Cambria Math" w:eastAsiaTheme="minorEastAsia" w:hAnsi="Cambria Math"/>
+                      <w:lang w:val="en-US"/>
+                    </w:rPr>
+                    <m:t>-a</m:t>
+                  </m:r>
+                </m:e>
+              </m:d>
+            </m:e>
+            <m:sub>
+              <m:r>
+                <w:rPr>
+                  <w:rFonts w:ascii="Cambria Math" w:eastAsiaTheme="minorEastAsia" w:hAnsi="Cambria Math"/>
+                </w:rPr>
+                <m:t>C</m:t>
+              </m:r>
+              <m:d>
+                <m:dPr>
+                  <m:begChr m:val="["/>
+                  <m:endChr m:val="]"/>
+                  <m:ctrlPr>
+                    <w:rPr>
+                      <w:rFonts w:ascii="Cambria Math" w:eastAsiaTheme="minorEastAsia" w:hAnsi="Cambria Math"/>
+                      <w:i/>
+                    </w:rPr>
+                  </m:ctrlPr>
+                </m:dPr>
+                <m:e>
+                  <m:r>
+                    <w:rPr>
+                      <w:rFonts w:ascii="Cambria Math" w:eastAsiaTheme="minorEastAsia" w:hAnsi="Cambria Math"/>
+                    </w:rPr>
+                    <m:t>-1,1</m:t>
+                  </m:r>
+                </m:e>
+              </m:d>
+            </m:sub>
+          </m:sSub>
+          <m:r>
+            <w:rPr>
+              <w:rFonts w:ascii="Cambria Math" w:eastAsiaTheme="minorEastAsia" w:hAnsi="Cambria Math"/>
+            </w:rPr>
+            <m:t>≤</m:t>
+          </m:r>
+          <m:f>
+            <m:fPr>
+              <m:ctrlPr>
+                <w:rPr>
+                  <w:rFonts w:ascii="Cambria Math" w:eastAsiaTheme="minorEastAsia" w:hAnsi="Cambria Math"/>
+                  <w:i/>
+                </w:rPr>
+              </m:ctrlPr>
+            </m:fPr>
+            <m:num>
+              <m:r>
+                <w:rPr>
+                  <w:rFonts w:ascii="Cambria Math" w:eastAsiaTheme="minorEastAsia" w:hAnsi="Cambria Math"/>
+                </w:rPr>
+                <m:t>1</m:t>
+              </m:r>
+            </m:num>
+            <m:den>
+              <m:sSup>
+                <m:sSupPr>
+                  <m:ctrlPr>
+                    <w:rPr>
+                      <w:rFonts w:ascii="Cambria Math" w:eastAsiaTheme="minorEastAsia" w:hAnsi="Cambria Math"/>
+                      <w:i/>
+                      <w:lang w:val="en-US"/>
+                    </w:rPr>
+                  </m:ctrlPr>
+                </m:sSupPr>
+                <m:e>
+                  <m:r>
+                    <w:rPr>
+                      <w:rFonts w:ascii="Cambria Math" w:eastAsiaTheme="minorEastAsia" w:hAnsi="Cambria Math"/>
+                    </w:rPr>
+                    <m:t>3</m:t>
+                  </m:r>
+                  <m:ctrlPr>
+                    <w:rPr>
+                      <w:rFonts w:ascii="Cambria Math" w:eastAsiaTheme="minorEastAsia" w:hAnsi="Cambria Math"/>
+                      <w:i/>
+                    </w:rPr>
+                  </m:ctrlPr>
+                </m:e>
+                <m:sup>
+                  <m:r>
+                    <w:rPr>
+                      <w:rFonts w:ascii="Cambria Math" w:eastAsiaTheme="minorEastAsia" w:hAnsi="Cambria Math"/>
+                      <w:lang w:val="en-US"/>
+                    </w:rPr>
+                    <m:t>3</m:t>
+                  </m:r>
+                </m:sup>
+              </m:sSup>
+            </m:den>
+          </m:f>
+          <m:r>
+            <w:rPr>
+              <w:rFonts w:ascii="Cambria Math" w:eastAsiaTheme="minorEastAsia" w:hAnsi="Cambria Math"/>
+            </w:rPr>
+            <m:t>∙</m:t>
+          </m:r>
+          <m:f>
+            <m:fPr>
+              <m:ctrlPr>
+                <w:rPr>
+                  <w:rFonts w:ascii="Cambria Math" w:eastAsiaTheme="minorEastAsia" w:hAnsi="Cambria Math"/>
+                  <w:i/>
+                </w:rPr>
+              </m:ctrlPr>
+            </m:fPr>
+            <m:num>
+              <m:r>
+                <w:rPr>
+                  <w:rFonts w:ascii="Cambria Math" w:eastAsiaTheme="minorEastAsia" w:hAnsi="Cambria Math"/>
+                </w:rPr>
+                <m:t>3</m:t>
+              </m:r>
+            </m:num>
+            <m:den>
+              <m:r>
+                <w:rPr>
+                  <w:rFonts w:ascii="Cambria Math" w:eastAsiaTheme="minorEastAsia" w:hAnsi="Cambria Math"/>
+                </w:rPr>
+                <m:t>2</m:t>
+              </m:r>
+            </m:den>
+          </m:f>
+          <m:r>
+            <w:rPr>
+              <w:rFonts w:ascii="Cambria Math" w:eastAsiaTheme="minorEastAsia" w:hAnsi="Cambria Math"/>
+            </w:rPr>
+            <m:t>∙</m:t>
+          </m:r>
+          <m:sSub>
+            <m:sSubPr>
+              <m:ctrlPr>
+                <w:rPr>
+                  <w:rFonts w:ascii="Cambria Math" w:eastAsiaTheme="minorEastAsia" w:hAnsi="Cambria Math"/>
+                  <w:i/>
+                </w:rPr>
+              </m:ctrlPr>
+            </m:sSubPr>
+            <m:e>
+              <m:d>
+                <m:dPr>
+                  <m:begChr m:val="‖"/>
+                  <m:endChr m:val="‖"/>
+                  <m:ctrlPr>
+                    <w:rPr>
+                      <w:rFonts w:ascii="Cambria Math" w:eastAsiaTheme="minorEastAsia" w:hAnsi="Cambria Math"/>
+                      <w:i/>
+                    </w:rPr>
+                  </m:ctrlPr>
+                </m:dPr>
+                <m:e>
+                  <m:sSup>
+                    <m:sSupPr>
+                      <m:ctrlPr>
+                        <w:rPr>
+                          <w:rFonts w:ascii="Cambria Math" w:eastAsiaTheme="minorEastAsia" w:hAnsi="Cambria Math"/>
+                          <w:i/>
+                        </w:rPr>
+                      </m:ctrlPr>
+                    </m:sSupPr>
+                    <m:e>
+                      <m:r>
+                        <w:rPr>
+                          <w:rFonts w:ascii="Cambria Math" w:eastAsiaTheme="minorEastAsia" w:hAnsi="Cambria Math"/>
+                        </w:rPr>
+                        <m:t>e</m:t>
+                      </m:r>
+                    </m:e>
+                    <m:sup>
+                      <m:r>
+                        <w:rPr>
+                          <w:rFonts w:ascii="Cambria Math" w:eastAsiaTheme="minorEastAsia" w:hAnsi="Cambria Math"/>
+                        </w:rPr>
+                        <m:t>t</m:t>
+                      </m:r>
+                    </m:sup>
+                  </m:sSup>
+                  <m:r>
+                    <w:rPr>
+                      <w:rFonts w:ascii="Cambria Math" w:eastAsiaTheme="minorEastAsia" w:hAnsi="Cambria Math"/>
+                    </w:rPr>
+                    <m:t>+</m:t>
+                  </m:r>
+                  <m:f>
+                    <m:fPr>
+                      <m:ctrlPr>
+                        <w:rPr>
+                          <w:rFonts w:ascii="Cambria Math" w:eastAsiaTheme="minorEastAsia" w:hAnsi="Cambria Math"/>
+                          <w:i/>
+                        </w:rPr>
+                      </m:ctrlPr>
+                    </m:fPr>
+                    <m:num>
+                      <m:r>
+                        <w:rPr>
+                          <w:rFonts w:ascii="Cambria Math" w:eastAsiaTheme="minorEastAsia" w:hAnsi="Cambria Math"/>
+                        </w:rPr>
+                        <m:t>1</m:t>
+                      </m:r>
+                    </m:num>
+                    <m:den>
+                      <m:r>
+                        <w:rPr>
+                          <w:rFonts w:ascii="Cambria Math" w:eastAsiaTheme="minorEastAsia" w:hAnsi="Cambria Math"/>
+                        </w:rPr>
+                        <m:t>3</m:t>
+                      </m:r>
+                    </m:den>
+                  </m:f>
+                </m:e>
+              </m:d>
+            </m:e>
+            <m:sub>
+              <m:r>
+                <w:rPr>
+                  <w:rFonts w:ascii="Cambria Math" w:eastAsiaTheme="minorEastAsia" w:hAnsi="Cambria Math"/>
+                </w:rPr>
+                <m:t>C</m:t>
+              </m:r>
+              <m:d>
+                <m:dPr>
+                  <m:begChr m:val="["/>
+                  <m:endChr m:val="]"/>
+                  <m:ctrlPr>
+                    <w:rPr>
+                      <w:rFonts w:ascii="Cambria Math" w:eastAsiaTheme="minorEastAsia" w:hAnsi="Cambria Math"/>
+                      <w:i/>
+                    </w:rPr>
+                  </m:ctrlPr>
+                </m:dPr>
+                <m:e>
+                  <m:r>
+                    <w:rPr>
+                      <w:rFonts w:ascii="Cambria Math" w:eastAsiaTheme="minorEastAsia" w:hAnsi="Cambria Math"/>
+                    </w:rPr>
+                    <m:t>-1,1</m:t>
+                  </m:r>
+                </m:e>
+              </m:d>
+            </m:sub>
+          </m:sSub>
+          <m:r>
+            <w:rPr>
+              <w:rFonts w:ascii="Cambria Math" w:eastAsiaTheme="minorEastAsia" w:hAnsi="Cambria Math"/>
+            </w:rPr>
+            <m:t>=</m:t>
+          </m:r>
+          <m:f>
+            <m:fPr>
+              <m:ctrlPr>
+                <w:rPr>
+                  <w:rFonts w:ascii="Cambria Math" w:eastAsiaTheme="minorEastAsia" w:hAnsi="Cambria Math"/>
+                  <w:i/>
+                </w:rPr>
+              </m:ctrlPr>
+            </m:fPr>
+            <m:num>
+              <m:r>
+                <w:rPr>
+                  <w:rFonts w:ascii="Cambria Math" w:eastAsiaTheme="minorEastAsia" w:hAnsi="Cambria Math"/>
+                </w:rPr>
+                <m:t>1</m:t>
+              </m:r>
+            </m:num>
+            <m:den>
+              <m:r>
+                <w:rPr>
+                  <w:rFonts w:ascii="Cambria Math" w:eastAsiaTheme="minorEastAsia" w:hAnsi="Cambria Math"/>
+                </w:rPr>
+                <m:t>18</m:t>
+              </m:r>
+            </m:den>
+          </m:f>
+          <m:func>
+            <m:funcPr>
+              <m:ctrlPr>
+                <w:rPr>
+                  <w:rFonts w:ascii="Cambria Math" w:eastAsiaTheme="minorEastAsia" w:hAnsi="Cambria Math"/>
+                  <w:i/>
+                </w:rPr>
+              </m:ctrlPr>
+            </m:funcPr>
+            <m:fName>
+              <m:limLow>
+                <m:limLowPr>
+                  <m:ctrlPr>
+                    <w:rPr>
+                      <w:rFonts w:ascii="Cambria Math" w:eastAsiaTheme="minorEastAsia" w:hAnsi="Cambria Math"/>
+                      <w:i/>
+                    </w:rPr>
+                  </m:ctrlPr>
+                </m:limLowPr>
+                <m:e>
+                  <m:r>
+                    <m:rPr>
+                      <m:sty m:val="p"/>
+                    </m:rPr>
+                    <w:rPr>
+                      <w:rFonts w:ascii="Cambria Math" w:eastAsiaTheme="minorEastAsia" w:hAnsi="Cambria Math"/>
+                    </w:rPr>
+                    <m:t>max</m:t>
+                  </m:r>
+                  <m:ctrlPr>
+                    <w:rPr>
+                      <w:rFonts w:ascii="Cambria Math" w:eastAsiaTheme="minorEastAsia" w:hAnsi="Cambria Math"/>
+                    </w:rPr>
+                  </m:ctrlPr>
+                </m:e>
+                <m:lim>
+                  <m:r>
+                    <w:rPr>
+                      <w:rFonts w:ascii="Cambria Math" w:eastAsiaTheme="minorEastAsia" w:hAnsi="Cambria Math"/>
+                    </w:rPr>
+                    <m:t>-1≤t≤1</m:t>
+                  </m:r>
+                  <m:ctrlPr>
+                    <w:rPr>
+                      <w:rFonts w:ascii="Cambria Math" w:eastAsiaTheme="minorEastAsia" w:hAnsi="Cambria Math"/>
+                    </w:rPr>
+                  </m:ctrlPr>
+                </m:lim>
+              </m:limLow>
+            </m:fName>
+            <m:e>
+              <m:d>
+                <m:dPr>
+                  <m:begChr m:val="|"/>
+                  <m:endChr m:val="|"/>
+                  <m:ctrlPr>
+                    <w:rPr>
+                      <w:rFonts w:ascii="Cambria Math" w:eastAsiaTheme="minorEastAsia" w:hAnsi="Cambria Math"/>
+                      <w:i/>
+                    </w:rPr>
+                  </m:ctrlPr>
+                </m:dPr>
+                <m:e>
+                  <m:sSup>
+                    <m:sSupPr>
+                      <m:ctrlPr>
+                        <w:rPr>
+                          <w:rFonts w:ascii="Cambria Math" w:eastAsiaTheme="minorEastAsia" w:hAnsi="Cambria Math"/>
+                          <w:i/>
+                        </w:rPr>
+                      </m:ctrlPr>
+                    </m:sSupPr>
+                    <m:e>
+                      <m:r>
+                        <w:rPr>
+                          <w:rFonts w:ascii="Cambria Math" w:eastAsiaTheme="minorEastAsia" w:hAnsi="Cambria Math"/>
+                        </w:rPr>
+                        <m:t>e</m:t>
+                      </m:r>
+                    </m:e>
+                    <m:sup>
+                      <m:r>
+                        <w:rPr>
+                          <w:rFonts w:ascii="Cambria Math" w:eastAsiaTheme="minorEastAsia" w:hAnsi="Cambria Math"/>
+                        </w:rPr>
+                        <m:t>t</m:t>
+                      </m:r>
+                    </m:sup>
+                  </m:sSup>
+                  <m:r>
+                    <w:rPr>
+                      <w:rFonts w:ascii="Cambria Math" w:eastAsiaTheme="minorEastAsia" w:hAnsi="Cambria Math"/>
+                    </w:rPr>
+                    <m:t>+</m:t>
+                  </m:r>
+                  <m:f>
+                    <m:fPr>
+                      <m:ctrlPr>
+                        <w:rPr>
+                          <w:rFonts w:ascii="Cambria Math" w:eastAsiaTheme="minorEastAsia" w:hAnsi="Cambria Math"/>
+                          <w:i/>
+                        </w:rPr>
+                      </m:ctrlPr>
+                    </m:fPr>
+                    <m:num>
+                      <m:r>
+                        <w:rPr>
+                          <w:rFonts w:ascii="Cambria Math" w:eastAsiaTheme="minorEastAsia" w:hAnsi="Cambria Math"/>
+                        </w:rPr>
+                        <m:t>1</m:t>
+                      </m:r>
+                    </m:num>
+                    <m:den>
+                      <m:r>
+                        <w:rPr>
+                          <w:rFonts w:ascii="Cambria Math" w:eastAsiaTheme="minorEastAsia" w:hAnsi="Cambria Math"/>
+                        </w:rPr>
+                        <m:t>3</m:t>
+                      </m:r>
+                    </m:den>
+                  </m:f>
+                </m:e>
+              </m:d>
+            </m:e>
+          </m:func>
+          <m:r>
+            <w:rPr>
+              <w:rFonts w:ascii="Cambria Math" w:eastAsiaTheme="minorEastAsia" w:hAnsi="Cambria Math"/>
+            </w:rPr>
+            <m:t>=</m:t>
+          </m:r>
+          <m:f>
+            <m:fPr>
+              <m:ctrlPr>
+                <w:rPr>
+                  <w:rFonts w:ascii="Cambria Math" w:eastAsiaTheme="minorEastAsia" w:hAnsi="Cambria Math"/>
+                  <w:i/>
+                </w:rPr>
+              </m:ctrlPr>
+            </m:fPr>
+            <m:num>
+              <m:r>
+                <w:rPr>
+                  <w:rFonts w:ascii="Cambria Math" w:eastAsiaTheme="minorEastAsia" w:hAnsi="Cambria Math"/>
+                </w:rPr>
+                <m:t>1</m:t>
+              </m:r>
+            </m:num>
+            <m:den>
+              <m:r>
+                <w:rPr>
+                  <w:rFonts w:ascii="Cambria Math" w:eastAsiaTheme="minorEastAsia" w:hAnsi="Cambria Math"/>
+                </w:rPr>
+                <m:t>18</m:t>
+              </m:r>
+            </m:den>
+          </m:f>
+          <m:d>
+            <m:dPr>
+              <m:ctrlPr>
+                <w:rPr>
+                  <w:rFonts w:ascii="Cambria Math" w:eastAsiaTheme="minorEastAsia" w:hAnsi="Cambria Math"/>
+                  <w:i/>
+                </w:rPr>
+              </m:ctrlPr>
+            </m:dPr>
+            <m:e>
+              <m:r>
+                <w:rPr>
+                  <w:rFonts w:ascii="Cambria Math" w:eastAsiaTheme="minorEastAsia" w:hAnsi="Cambria Math"/>
+                </w:rPr>
+                <m:t>e+</m:t>
+              </m:r>
+              <m:f>
+                <m:fPr>
+                  <m:ctrlPr>
+                    <w:rPr>
+                      <w:rFonts w:ascii="Cambria Math" w:eastAsiaTheme="minorEastAsia" w:hAnsi="Cambria Math"/>
+                      <w:i/>
+                    </w:rPr>
+                  </m:ctrlPr>
+                </m:fPr>
+                <m:num>
+                  <m:r>
+                    <w:rPr>
+                      <w:rFonts w:ascii="Cambria Math" w:eastAsiaTheme="minorEastAsia" w:hAnsi="Cambria Math"/>
+                    </w:rPr>
+                    <m:t>1</m:t>
+                  </m:r>
+                </m:num>
+                <m:den>
+                  <m:r>
+                    <w:rPr>
+                      <w:rFonts w:ascii="Cambria Math" w:eastAsiaTheme="minorEastAsia" w:hAnsi="Cambria Math"/>
+                    </w:rPr>
+                    <m:t>3</m:t>
+                  </m:r>
+                </m:den>
+              </m:f>
+            </m:e>
+          </m:d>
+          <m:r>
+            <w:rPr>
+              <w:rFonts w:ascii="Cambria Math" w:eastAsiaTheme="minorEastAsia" w:hAnsi="Cambria Math"/>
+            </w:rPr>
+            <m:t>=0.17</m:t>
+          </m:r>
+        </m:oMath>
+      </m:oMathPara>
+    </w:p>
+    <w:p>
+      <w:pPr>
         <w:pStyle w:val="Heading1"/>
       </w:pPr>
       <w:r>
@@ -10693,7 +11383,15 @@
         <w:rPr>
           <w:rFonts w:eastAsiaTheme="minorEastAsia"/>
         </w:rPr>
-        <w:t xml:space="preserve"> непрерывным, равномерно непрерывным, удовлетворяющим условию Липшица.</w:t>
+        <w:t xml:space="preserve"> непрерывным, равномерно непрерывным, удовлетворяю</w:t>
+      </w:r>
+      <w:bookmarkStart w:id="0" w:name="_GoBack"/>
+      <w:bookmarkEnd w:id="0"/>
+      <w:r>
+        <w:rPr>
+          <w:rFonts w:eastAsiaTheme="minorEastAsia"/>
+        </w:rPr>
+        <w:t>щим условию Липшица.</w:t>
       </w:r>
     </w:p>
     <w:p>
@@ -10779,7 +11477,6 @@
         <w:pStyle w:val="Heading2"/>
         <w:rPr>
           <w:rFonts w:eastAsiaTheme="minorEastAsia"/>
-          <w:lang w:val="en-US"/>
         </w:rPr>
       </w:pPr>
       <w:r>
@@ -11042,13 +11739,7 @@
                     <w:rPr>
                       <w:rFonts w:ascii="Cambria Math" w:eastAsiaTheme="minorEastAsia" w:hAnsi="Cambria Math"/>
                     </w:rPr>
-                    <m:t>0</m:t>
-                  </m:r>
-                  <m:r>
-                    <w:rPr>
-                      <w:rFonts w:ascii="Cambria Math" w:eastAsiaTheme="minorEastAsia" w:hAnsi="Cambria Math"/>
-                    </w:rPr>
-                    <m:t>,1</m:t>
+                    <m:t>0,1</m:t>
                   </m:r>
                 </m:e>
               </m:d>
@@ -11095,13 +11786,7 @@
                     <w:rPr>
                       <w:rFonts w:ascii="Cambria Math" w:eastAsiaTheme="minorEastAsia" w:hAnsi="Cambria Math"/>
                     </w:rPr>
-                    <m:t>0</m:t>
-                  </m:r>
-                  <m:r>
-                    <w:rPr>
-                      <w:rFonts w:ascii="Cambria Math" w:eastAsiaTheme="minorEastAsia" w:hAnsi="Cambria Math"/>
-                    </w:rPr>
-                    <m:t>≤t≤1</m:t>
+                    <m:t>0≤t≤1</m:t>
                   </m:r>
                 </m:lim>
               </m:limLow>
@@ -11327,13 +12012,7 @@
                     <w:rPr>
                       <w:rFonts w:ascii="Cambria Math" w:hAnsi="Cambria Math"/>
                     </w:rPr>
-                    <m:t>0</m:t>
-                  </m:r>
-                  <m:r>
-                    <w:rPr>
-                      <w:rFonts w:ascii="Cambria Math" w:hAnsi="Cambria Math"/>
-                    </w:rPr>
-                    <m:t>≤t≤1</m:t>
+                    <m:t>0≤t≤1</m:t>
                   </m:r>
                   <m:ctrlPr>
                     <w:rPr>
@@ -11459,13 +12138,7 @@
             <w:rPr>
               <w:rFonts w:ascii="Cambria Math" w:hAnsi="Cambria Math"/>
             </w:rPr>
-            <m:t xml:space="preserve"> ≤</m:t>
-          </m:r>
-          <m:r>
-            <w:rPr>
-              <w:rFonts w:ascii="Cambria Math" w:hAnsi="Cambria Math"/>
-            </w:rPr>
-            <m:t>3</m:t>
+            <m:t xml:space="preserve"> ≤3</m:t>
           </m:r>
           <m:func>
             <m:funcPr>
@@ -11507,13 +12180,7 @@
                     <w:rPr>
                       <w:rFonts w:ascii="Cambria Math" w:hAnsi="Cambria Math"/>
                     </w:rPr>
-                    <m:t>0</m:t>
-                  </m:r>
-                  <m:r>
-                    <w:rPr>
-                      <w:rFonts w:ascii="Cambria Math" w:hAnsi="Cambria Math"/>
-                    </w:rPr>
-                    <m:t>≤t≤1</m:t>
+                    <m:t>0≤t≤1</m:t>
                   </m:r>
                   <m:ctrlPr>
                     <w:rPr>
@@ -11548,13 +12215,7 @@
                 <w:rPr>
                   <w:rFonts w:ascii="Cambria Math" w:hAnsi="Cambria Math"/>
                 </w:rPr>
-                <m:t>=</m:t>
-              </m:r>
-              <m:r>
-                <w:rPr>
-                  <w:rFonts w:ascii="Cambria Math" w:hAnsi="Cambria Math"/>
-                </w:rPr>
-                <m:t>3</m:t>
+                <m:t>=3</m:t>
               </m:r>
               <m:sSub>
                 <m:sSubPr>
@@ -11610,13 +12271,7 @@
                         <w:rPr>
                           <w:rFonts w:ascii="Cambria Math" w:hAnsi="Cambria Math"/>
                         </w:rPr>
-                        <m:t>0</m:t>
-                      </m:r>
-                      <m:r>
-                        <w:rPr>
-                          <w:rFonts w:ascii="Cambria Math" w:hAnsi="Cambria Math"/>
-                        </w:rPr>
-                        <m:t>,1</m:t>
+                        <m:t>0,1</m:t>
                       </m:r>
                     </m:e>
                   </m:d>
@@ -11657,25 +12312,13 @@
           <w:rPr>
             <w:rFonts w:ascii="Cambria Math" w:hAnsi="Cambria Math"/>
           </w:rPr>
-          <m:t>∀ε</m:t>
-        </m:r>
-        <m:r>
-          <w:rPr>
-            <w:rFonts w:ascii="Cambria Math" w:hAnsi="Cambria Math"/>
-          </w:rPr>
-          <m:t>&gt;0</m:t>
+          <m:t>∀ε&gt;0</m:t>
         </m:r>
         <m:r>
           <w:rPr>
             <w:rFonts w:ascii="Cambria Math" w:eastAsiaTheme="minorEastAsia" w:hAnsi="Cambria Math"/>
           </w:rPr>
-          <m:t xml:space="preserve">  </m:t>
-        </m:r>
-        <m:r>
-          <w:rPr>
-            <w:rFonts w:ascii="Cambria Math" w:eastAsiaTheme="minorEastAsia" w:hAnsi="Cambria Math"/>
-          </w:rPr>
-          <m:t xml:space="preserve"> ∃</m:t>
+          <m:t xml:space="preserve">   ∃</m:t>
         </m:r>
         <m:r>
           <w:rPr>
@@ -11788,6 +12431,12 @@
         <w:rPr>
           <w:rFonts w:eastAsiaTheme="minorEastAsia"/>
         </w:rPr>
+        <w:t xml:space="preserve"> </w:t>
+      </w:r>
+      <w:r>
+        <w:rPr>
+          <w:rFonts w:eastAsiaTheme="minorEastAsia"/>
+        </w:rPr>
         <w:t xml:space="preserve">, </w:t>
       </w:r>
       <w:r>
@@ -11995,13 +12644,7 @@
             <w:rPr>
               <w:rFonts w:ascii="Cambria Math" w:eastAsiaTheme="minorEastAsia" w:hAnsi="Cambria Math"/>
             </w:rPr>
-            <m:t>3δ</m:t>
-          </m:r>
-          <m:r>
-            <w:rPr>
-              <w:rFonts w:ascii="Cambria Math" w:eastAsiaTheme="minorEastAsia" w:hAnsi="Cambria Math"/>
-            </w:rPr>
-            <m:t>=ε</m:t>
+            <m:t>3δ=ε</m:t>
           </m:r>
         </m:oMath>
       </m:oMathPara>
@@ -12028,13 +12671,17 @@
         </w:rPr>
         <w:t>,</w:t>
       </w:r>
-      <w:bookmarkStart w:id="0" w:name="_GoBack"/>
-      <w:bookmarkEnd w:id="0"/>
       <w:r>
         <w:rPr>
           <w:rFonts w:eastAsiaTheme="minorEastAsia"/>
         </w:rPr>
         <w:t xml:space="preserve"> отображение</w:t>
+      </w:r>
+      <w:r>
+        <w:rPr>
+          <w:rFonts w:eastAsiaTheme="minorEastAsia"/>
+        </w:rPr>
+        <w:t xml:space="preserve"> </w:t>
       </w:r>
       <m:oMath>
         <m:r>
@@ -12048,7 +12695,19 @@
         <w:rPr>
           <w:rFonts w:eastAsiaTheme="minorEastAsia"/>
         </w:rPr>
-        <w:t>, удовлетворяет условию Липшица, а значит является непрерывным и равномерно непрерывным.</w:t>
+        <w:t>, удовлетворяет условию Липшица, а значит</w:t>
+      </w:r>
+      <w:r>
+        <w:rPr>
+          <w:rFonts w:eastAsiaTheme="minorEastAsia"/>
+        </w:rPr>
+        <w:t>,</w:t>
+      </w:r>
+      <w:r>
+        <w:rPr>
+          <w:rFonts w:eastAsiaTheme="minorEastAsia"/>
+        </w:rPr>
+        <w:t xml:space="preserve"> является непрерывным и равномерно непрерывным.</w:t>
       </w:r>
     </w:p>
     <w:sectPr>
@@ -13014,37 +13673,6 @@
         </w:p>
       </w:docPartBody>
     </w:docPart>
-    <w:docPart>
-      <w:docPartPr>
-        <w:name w:val="AC189B64661C40C48C573BD4990CA86A"/>
-        <w:category>
-          <w:name w:val="General"/>
-          <w:gallery w:val="placeholder"/>
-        </w:category>
-        <w:types>
-          <w:type w:val="bbPlcHdr"/>
-        </w:types>
-        <w:behaviors>
-          <w:behavior w:val="content"/>
-        </w:behaviors>
-        <w:guid w:val="{1CC1A1CB-0C91-4F40-AD3D-163DABDE4D34}"/>
-      </w:docPartPr>
-      <w:docPartBody>
-        <w:p>
-          <w:pPr>
-            <w:pStyle w:val="AC189B64661C40C48C573BD4990CA86A"/>
-          </w:pPr>
-          <w:r>
-            <w:rPr>
-              <w:rFonts w:asciiTheme="majorHAnsi" w:eastAsiaTheme="majorEastAsia" w:hAnsiTheme="majorHAnsi" w:cstheme="majorBidi"/>
-              <w:sz w:val="44"/>
-              <w:szCs w:val="44"/>
-            </w:rPr>
-            <w:t>[Type the document subtitle]</w:t>
-          </w:r>
-        </w:p>
-      </w:docPartBody>
-    </w:docPart>
   </w:docParts>
 </w:glossaryDocument>
 </file>
@@ -13074,10 +13702,11 @@
   </w:font>
   <w:font w:name="Tahoma">
     <w:panose1 w:val="020B0604030504040204"/>
-    <w:charset w:val="CC"/>
+    <w:charset w:val="00"/>
     <w:family w:val="swiss"/>
+    <w:notTrueType/>
     <w:pitch w:val="variable"/>
-    <w:sig w:usb0="E1002EFF" w:usb1="C000605B" w:usb2="00000029" w:usb3="00000000" w:csb0="000101FF" w:csb1="00000000"/>
+    <w:sig w:usb0="00000003" w:usb1="00000000" w:usb2="00000000" w:usb3="00000000" w:csb0="00000001" w:csb1="00000000"/>
   </w:font>
   <w:font w:name="Cambria Math">
     <w:panose1 w:val="02040503050406030204"/>
@@ -13105,6 +13734,7 @@
     <w:rsidRoot w:val="00AC078D"/>
     <w:rsid w:val="00AC078D"/>
     <w:rsid w:val="00C05121"/>
+    <w:rsid w:val="00E361F3"/>
     <w:rsid w:val="00EA3C7D"/>
   </w:rsids>
   <m:mathPr>

</xml_diff>